<commit_message>
Update Tesi magistrale Stefano Bassis.docx
</commit_message>
<xml_diff>
--- a/Testo Tesi/Tesi magistrale Stefano Bassis.docx
+++ b/Testo Tesi/Tesi magistrale Stefano Bassis.docx
@@ -604,13 +604,46 @@
         <w:rPr>
           <w:rFonts w:ascii="Times New Roman" w:hAnsi="Times New Roman"/>
         </w:rPr>
-        <w:t>circ</w:t>
-      </w:r>
-      <w:r>
-        <w:rPr>
-          <w:rFonts w:ascii="Times New Roman" w:hAnsi="Times New Roman"/>
-        </w:rPr>
-        <w:t xml:space="preserve">a per gli ossidi di azoto (NOx) </w:t>
+        <w:t>circa per gli ossidi di azoto (</w:t>
+      </w:r>
+      <m:oMath>
+        <m:sSub>
+          <m:sSubPr>
+            <m:ctrlPr>
+              <w:rPr>
+                <w:rFonts w:ascii="Cambria Math" w:hAnsi="Cambria Math"/>
+              </w:rPr>
+            </m:ctrlPr>
+          </m:sSubPr>
+          <m:e>
+            <m:r>
+              <m:rPr>
+                <m:sty m:val="p"/>
+              </m:rPr>
+              <w:rPr>
+                <w:rFonts w:ascii="Cambria Math" w:hAnsi="Cambria Math"/>
+              </w:rPr>
+              <m:t>NO</m:t>
+            </m:r>
+          </m:e>
+          <m:sub>
+            <m:r>
+              <m:rPr>
+                <m:sty m:val="p"/>
+              </m:rPr>
+              <w:rPr>
+                <w:rFonts w:ascii="Cambria Math" w:hAnsi="Cambria Math"/>
+              </w:rPr>
+              <m:t>x</m:t>
+            </m:r>
+          </m:sub>
+        </m:sSub>
+      </m:oMath>
+      <w:r>
+        <w:rPr>
+          <w:rFonts w:ascii="Times New Roman" w:hAnsi="Times New Roman"/>
+        </w:rPr>
+        <w:t xml:space="preserve">) </w:t>
       </w:r>
       <w:r>
         <w:rPr>
@@ -659,19 +692,7 @@
         <w:rPr>
           <w:rFonts w:ascii="Times New Roman" w:hAnsi="Times New Roman"/>
         </w:rPr>
-        <w:t xml:space="preserve"> </w:t>
-      </w:r>
-      <w:r>
-        <w:rPr>
-          <w:rFonts w:ascii="Times New Roman" w:hAnsi="Times New Roman"/>
-        </w:rPr>
-        <w:t>Il contributo del riscaldamento residenziale all’inquinamento atmosferico nelle nostre città si avvicina o addirittura supera quello del settore dei trasporti. Infatti grandi quantità di polveri fini sono dovute all’utilizzo di impianti di combust</w:t>
-      </w:r>
-      <w:r>
-        <w:rPr>
-          <w:rFonts w:ascii="Times New Roman" w:hAnsi="Times New Roman"/>
-        </w:rPr>
-        <w:t>ione e di riscaldamento a legna.</w:t>
+        <w:t xml:space="preserve"> Il contributo del riscaldamento residenziale all’inquinamento atmosferico nelle nostre città si avvicina o addirittura supera quello del settore dei trasporti. Infatti grandi quantità di polveri fini sono dovute all’utilizzo di impianti di combustione e di riscaldamento a legna.</w:t>
       </w:r>
       <w:r>
         <w:rPr>
@@ -726,24 +747,66 @@
         <w:rPr>
           <w:rFonts w:ascii="Times New Roman" w:hAnsi="Times New Roman"/>
         </w:rPr>
+        <w:t xml:space="preserve"> Si è stimato che l’agricoltura è stata responsabile nel 2015 del 6,9% delle emissioni totali di gas serra ed è stata pertanto la terza fonte di emissioni di </w:t>
+      </w:r>
+      <m:oMath>
+        <m:sSub>
+          <m:sSubPr>
+            <m:ctrlPr>
+              <w:rPr>
+                <w:rFonts w:ascii="Cambria Math" w:hAnsi="Cambria Math"/>
+              </w:rPr>
+            </m:ctrlPr>
+          </m:sSubPr>
+          <m:e>
+            <m:r>
+              <m:rPr>
+                <m:sty m:val="p"/>
+              </m:rPr>
+              <w:rPr>
+                <w:rFonts w:ascii="Cambria Math" w:hAnsi="Cambria Math"/>
+              </w:rPr>
+              <m:t>C</m:t>
+            </m:r>
+            <m:r>
+              <m:rPr>
+                <m:sty m:val="p"/>
+              </m:rPr>
+              <w:rPr>
+                <w:rFonts w:ascii="Cambria Math" w:hAnsi="Cambria Math"/>
+              </w:rPr>
+              <m:t>O</m:t>
+            </m:r>
+          </m:e>
+          <m:sub>
+            <m:r>
+              <m:rPr>
+                <m:sty m:val="p"/>
+              </m:rPr>
+              <w:rPr>
+                <w:rFonts w:ascii="Cambria Math" w:hAnsi="Cambria Math"/>
+              </w:rPr>
+              <m:t>2</m:t>
+            </m:r>
+          </m:sub>
+        </m:sSub>
+      </m:oMath>
+      <w:r>
+        <w:rPr>
+          <w:rFonts w:ascii="Times New Roman" w:hAnsi="Times New Roman"/>
+        </w:rPr>
+        <w:t xml:space="preserve"> dopo il settore energetico e il settore dei processi industriali. Anche per quanto riguarda le polveri sottili PM10 l’agricoltura si attesta al terzo posto per le emissioni e al secondo posto per le emissioni di Benzopirene. Inoltre le macchine agricole invece emettono ossidi di azoto e particolato.</w:t>
+      </w:r>
+      <w:r>
+        <w:rPr>
+          <w:rFonts w:ascii="Times New Roman" w:hAnsi="Times New Roman"/>
+        </w:rPr>
         <w:t xml:space="preserve"> </w:t>
       </w:r>
       <w:r>
         <w:rPr>
           <w:rFonts w:ascii="Times New Roman" w:hAnsi="Times New Roman"/>
         </w:rPr>
-        <w:t>Si è stimato che l’agricoltura è stata responsabile nel 2015 del 6,9% delle emissioni totali di gas serra ed è stata pertanto la terza fonte di emissioni di CO2 dopo il settore energetico e il settore dei processi industriali. Anche per quanto riguarda le polveri sottili PM10 l’agricoltura si attesta al terzo posto per le emissioni e al secondo posto per le emissioni di Benzopirene. Inoltre le macchine agricole invece emettono ossidi di azoto e particolato.</w:t>
-      </w:r>
-      <w:r>
-        <w:rPr>
-          <w:rFonts w:ascii="Times New Roman" w:hAnsi="Times New Roman"/>
-        </w:rPr>
-        <w:t xml:space="preserve"> </w:t>
-      </w:r>
-      <w:r>
-        <w:rPr>
-          <w:rFonts w:ascii="Times New Roman" w:hAnsi="Times New Roman"/>
-        </w:rPr>
         <w:t>Allo stesso modo, il settore dell’allevamento intensivo è il più grande responsabile delle emissioni di ammoniaca</w:t>
       </w:r>
       <w:r>
@@ -752,12 +815,36 @@
         </w:rPr>
         <w:t xml:space="preserve"> (</w:t>
       </w:r>
-      <w:r>
-        <w:rPr>
-          <w:rFonts w:ascii="Times New Roman" w:hAnsi="Times New Roman"/>
-        </w:rPr>
-        <w:t>NH3</w:t>
-      </w:r>
+      <m:oMath>
+        <m:sSub>
+          <m:sSubPr>
+            <m:ctrlPr>
+              <w:rPr>
+                <w:rFonts w:ascii="Cambria Math" w:hAnsi="Cambria Math"/>
+              </w:rPr>
+            </m:ctrlPr>
+          </m:sSubPr>
+          <m:e>
+            <m:r>
+              <m:rPr>
+                <m:sty m:val="p"/>
+              </m:rPr>
+              <w:rPr>
+                <w:rFonts w:ascii="Cambria Math" w:hAnsi="Cambria Math"/>
+              </w:rPr>
+              <m:t>NH</m:t>
+            </m:r>
+          </m:e>
+          <m:sub>
+            <m:r>
+              <w:rPr>
+                <w:rFonts w:ascii="Cambria Math" w:hAnsi="Cambria Math"/>
+              </w:rPr>
+              <m:t>3</m:t>
+            </m:r>
+          </m:sub>
+        </m:sSub>
+      </m:oMath>
       <w:r>
         <w:rPr>
           <w:rFonts w:ascii="Times New Roman" w:hAnsi="Times New Roman"/>
@@ -973,9 +1060,6 @@
           </m:e>
           <m:sub>
             <m:r>
-              <m:rPr>
-                <m:sty m:val="p"/>
-              </m:rPr>
               <w:rPr>
                 <w:rFonts w:ascii="Cambria Math" w:hAnsi="Cambria Math"/>
               </w:rPr>
@@ -1007,52 +1091,86 @@
           <w:rFonts w:ascii="Times New Roman" w:hAnsi="Times New Roman"/>
           <w:b/>
         </w:rPr>
-        <w:t xml:space="preserve">Attività </w:t>
-      </w:r>
-      <w:r>
-        <w:rPr>
-          <w:rFonts w:ascii="Times New Roman" w:hAnsi="Times New Roman"/>
-          <w:b/>
-        </w:rPr>
-        <w:t>industriali</w:t>
-      </w:r>
-      <w:r>
-        <w:rPr>
-          <w:rFonts w:ascii="Times New Roman" w:hAnsi="Times New Roman"/>
-          <w:b/>
-        </w:rPr>
-        <w:t>:</w:t>
-      </w:r>
-      <w:r>
-        <w:rPr>
-          <w:rFonts w:ascii="Times New Roman" w:hAnsi="Times New Roman"/>
-          <w:b/>
+        <w:t xml:space="preserve">Attività industriali: </w:t>
+      </w:r>
+      <w:r>
+        <w:rPr>
+          <w:rFonts w:ascii="Times New Roman" w:hAnsi="Times New Roman"/>
+        </w:rPr>
+        <w:t>Il settore industriale è responsabile di oltre la metà delle emissioni totali di alcuni principali inquinanti atmosferici e dei gas a effetto serra, nonché di altri importanti impatti ambientali, tra cui il rilascio di inquinanti nell’acqua e nel suolo, la produzione di rifiuti e il consumo energetico.</w:t>
+      </w:r>
+      <w:r>
+        <w:rPr>
+          <w:rFonts w:ascii="Times New Roman" w:hAnsi="Times New Roman"/>
+        </w:rPr>
+        <w:t xml:space="preserve"> I</w:t>
+      </w:r>
+      <w:r>
+        <w:rPr>
+          <w:rFonts w:ascii="Times New Roman" w:hAnsi="Times New Roman"/>
+        </w:rPr>
+        <w:t>n particolare i processi industriali liberano nell’aria ossidi di azoto, polvere, composti organici volatili e diossido di zolfo e altri agenti inquinanti.</w:t>
+      </w:r>
+      <w:r>
+        <w:rPr>
+          <w:rFonts w:ascii="Times New Roman" w:hAnsi="Times New Roman"/>
         </w:rPr>
         <w:t xml:space="preserve"> </w:t>
       </w:r>
-      <w:r>
-        <w:rPr>
-          <w:rFonts w:ascii="Times New Roman" w:hAnsi="Times New Roman"/>
-        </w:rPr>
-        <w:t xml:space="preserve">Il settore industriale è responsabile di oltre la metà delle emissioni totali di alcuni principali inquinanti atmosferici e dei gas a effetto serra, nonché di altri importanti impatti ambientali, tra cui il rilascio di inquinanti nell’acqua e nel suolo, la produzione di </w:t>
-      </w:r>
-      <w:r>
-        <w:rPr>
-          <w:rFonts w:ascii="Times New Roman" w:hAnsi="Times New Roman"/>
-        </w:rPr>
-        <w:t>rifiuti e il consumo energetico.</w:t>
-      </w:r>
-      <w:r>
-        <w:rPr>
-          <w:rFonts w:ascii="Times New Roman" w:hAnsi="Times New Roman"/>
-        </w:rPr>
-        <w:t xml:space="preserve"> I</w:t>
-      </w:r>
-      <w:r>
-        <w:rPr>
-          <w:rFonts w:ascii="Times New Roman" w:hAnsi="Times New Roman"/>
-        </w:rPr>
-        <w:t>n particolare i processi industriali liberano nell’aria ossidi di azoto, polvere, composti organici volatili e diossido di zolfo e altri agenti inquinanti.</w:t>
+    </w:p>
+    <w:p>
+      <w:pPr>
+        <w:rPr>
+          <w:rFonts w:ascii="Times New Roman" w:hAnsi="Times New Roman"/>
+        </w:rPr>
+      </w:pPr>
+      <w:r>
+        <w:rPr>
+          <w:rFonts w:ascii="Times New Roman" w:hAnsi="Times New Roman"/>
+        </w:rPr>
+        <w:t>Le sostanze inquinanti presenti nell’atmosfera causano diversi effetti nocivi sulla salute umana, in particolare q</w:t>
+      </w:r>
+      <w:r>
+        <w:rPr>
+          <w:rFonts w:ascii="Times New Roman" w:hAnsi="Times New Roman"/>
+        </w:rPr>
+        <w:t>uesto tipo di inquinanti hanno un ruolo in molte patologie a carico dell’apparato polmonare, cardiocircolatorio e del sistema immunitario. Ogni persona sviluppa determinate complicazioni in base all’agente a cui è stato esposto</w:t>
+      </w:r>
+      <w:r>
+        <w:rPr>
+          <w:rFonts w:ascii="Times New Roman" w:hAnsi="Times New Roman"/>
+        </w:rPr>
+        <w:t>,</w:t>
+      </w:r>
+      <w:r>
+        <w:rPr>
+          <w:rFonts w:ascii="Times New Roman" w:hAnsi="Times New Roman"/>
+        </w:rPr>
+        <w:t xml:space="preserve"> al grado di esposizione, oltre che alla sua genetica e al suo stato di salute. </w:t>
+      </w:r>
+      <w:r>
+        <w:rPr>
+          <w:rFonts w:ascii="Times New Roman" w:hAnsi="Times New Roman"/>
+        </w:rPr>
+        <w:t>Inoltre le sostanze inquinanti</w:t>
+      </w:r>
+      <w:r>
+        <w:rPr>
+          <w:rFonts w:ascii="Times New Roman" w:hAnsi="Times New Roman"/>
+        </w:rPr>
+        <w:t xml:space="preserve"> svolgono un ruolo sinergico con altri agenti nocivi (come il fumo di sigaretta o l’amianto) e contribuiscono a peggiorare sensibilmente i sintomi di malattie pregresse. </w:t>
+      </w:r>
+      <w:r>
+        <w:rPr>
+          <w:rFonts w:ascii="Times New Roman" w:hAnsi="Times New Roman"/>
+        </w:rPr>
+        <w:t>A conferma di quanto scritto in precedenza l</w:t>
+      </w:r>
+      <w:r>
+        <w:rPr>
+          <w:rFonts w:ascii="Times New Roman" w:hAnsi="Times New Roman"/>
+        </w:rPr>
+        <w:t>’inquinamento dell’aria causa da solo ogni anno 2,1 a 4,21 milioni di morti. Circa il 20% delle morti premature, secondo le stime dell’OMS, sono da attribuire</w:t>
       </w:r>
       <w:r>
         <w:rPr>
@@ -1060,61 +1178,11 @@
         </w:rPr>
         <w:t xml:space="preserve"> </w:t>
       </w:r>
-    </w:p>
-    <w:p>
-      <w:pPr>
-        <w:jc w:val="left"/>
-        <w:rPr>
-          <w:rFonts w:ascii="Times New Roman" w:hAnsi="Times New Roman"/>
-        </w:rPr>
-      </w:pPr>
-      <w:r>
-        <w:rPr>
-          <w:rFonts w:ascii="Times New Roman" w:hAnsi="Times New Roman"/>
-        </w:rPr>
-        <w:t>Le sostanze inquinanti presenti nell’atmosfera causano diversi effetti nocivi sulla salute umana, in particolare q</w:t>
-      </w:r>
-      <w:r>
-        <w:rPr>
-          <w:rFonts w:ascii="Times New Roman" w:hAnsi="Times New Roman"/>
-        </w:rPr>
-        <w:t>uesto tipo di inquinanti hanno un ruolo in molte patologie a carico dell’apparato polmonare, cardiocircolatorio e del sistema immunitario. Ogni persona sviluppa determinate complicazioni in base all’agente a cui è stato esposto</w:t>
-      </w:r>
-      <w:r>
-        <w:rPr>
-          <w:rFonts w:ascii="Times New Roman" w:hAnsi="Times New Roman"/>
-        </w:rPr>
-        <w:t>,</w:t>
-      </w:r>
-      <w:r>
-        <w:rPr>
-          <w:rFonts w:ascii="Times New Roman" w:hAnsi="Times New Roman"/>
-        </w:rPr>
-        <w:t xml:space="preserve"> al grado di esposizione, oltre che alla sua genetica e al suo stato di salute. </w:t>
-      </w:r>
-      <w:r>
-        <w:rPr>
-          <w:rFonts w:ascii="Times New Roman" w:hAnsi="Times New Roman"/>
-        </w:rPr>
-        <w:t>Inoltre le sostanze inquinanti</w:t>
-      </w:r>
-      <w:r>
-        <w:rPr>
-          <w:rFonts w:ascii="Times New Roman" w:hAnsi="Times New Roman"/>
-        </w:rPr>
-        <w:t xml:space="preserve"> svolgono un ruolo sinergico con altri agenti nocivi (come il fumo di sigaretta o l’amianto) e contribuiscono a peggiorare sensibilmente i sintomi di malattie pregresse. </w:t>
-      </w:r>
-      <w:r>
-        <w:rPr>
-          <w:rFonts w:ascii="Times New Roman" w:hAnsi="Times New Roman"/>
-        </w:rPr>
-        <w:t>A conferma di quanto scritto in precedenza l</w:t>
-      </w:r>
-      <w:r>
-        <w:rPr>
-          <w:rFonts w:ascii="Times New Roman" w:hAnsi="Times New Roman"/>
-        </w:rPr>
-        <w:t>’inquinamento dell’aria causa da solo ogni anno 2,1 a 4,21 milioni di morti. Circa il 20% delle morti premature, secondo le stime dell’OMS, sono da attribuire all’inquinamento.</w:t>
+      <w:r>
+        <w:rPr>
+          <w:rFonts w:ascii="Times New Roman" w:hAnsi="Times New Roman"/>
+        </w:rPr>
+        <w:t>all’inquinamento.</w:t>
       </w:r>
       <w:r>
         <w:rPr>
@@ -1140,7 +1208,3450 @@
         <w:rPr>
           <w:rFonts w:ascii="Times New Roman" w:hAnsi="Times New Roman"/>
         </w:rPr>
-        <w:t>è molto ampio e complesso ma di estrema importanza, nel seguito si descrivono le varie sostanze inquinanti oggetto dello studio</w:t>
+        <w:t>è molto ampio e complesso ma di estrema importanza, nel seguito si descrivono le varie sostanze inquinanti oggetto dello studio.</w:t>
+      </w:r>
+    </w:p>
+    <w:p>
+      <w:pPr>
+        <w:jc w:val="left"/>
+        <w:rPr>
+          <w:rStyle w:val="Titolo3Carattere"/>
+        </w:rPr>
+      </w:pPr>
+      <w:r>
+        <w:rPr>
+          <w:rFonts w:ascii="Times New Roman" w:hAnsi="Times New Roman"/>
+        </w:rPr>
+        <w:br/>
+      </w:r>
+      <w:r>
+        <w:rPr>
+          <w:rStyle w:val="Titolo3Carattere"/>
+        </w:rPr>
+        <w:t>Il particolato atmosferico</w:t>
+      </w:r>
+    </w:p>
+    <w:p>
+      <w:pPr>
+        <w:rPr>
+          <w:rFonts w:ascii="Times New Roman" w:hAnsi="Times New Roman"/>
+        </w:rPr>
+      </w:pPr>
+      <w:r>
+        <w:rPr>
+          <w:rFonts w:ascii="Times New Roman" w:hAnsi="Times New Roman"/>
+        </w:rPr>
+        <w:t xml:space="preserve">Il particolato è l’insieme delle sostanze atmosferiche presenti in aria, la cui </w:t>
+      </w:r>
+    </w:p>
+    <w:p>
+      <w:pPr>
+        <w:rPr>
+          <w:rFonts w:ascii="Times New Roman" w:hAnsi="Times New Roman"/>
+        </w:rPr>
+      </w:pPr>
+      <w:r>
+        <w:rPr>
+          <w:rFonts w:ascii="Times New Roman" w:hAnsi="Times New Roman"/>
+        </w:rPr>
+        <w:t>dimensione può variare da pochi nm a 100 µm</w:t>
+      </w:r>
+      <w:r>
+        <w:rPr>
+          <w:rFonts w:ascii="Times New Roman" w:hAnsi="Times New Roman"/>
+        </w:rPr>
+        <w:t xml:space="preserve">, </w:t>
+      </w:r>
+      <w:r>
+        <w:rPr>
+          <w:rFonts w:ascii="Times New Roman" w:hAnsi="Times New Roman"/>
+        </w:rPr>
+        <w:t>I componenti del particolato sono: solfati, nitrati, ione di ammonio, cloruro di sodio, particelle carbon</w:t>
+      </w:r>
+      <w:r>
+        <w:rPr>
+          <w:rFonts w:ascii="Times New Roman" w:hAnsi="Times New Roman"/>
+        </w:rPr>
+        <w:t>iose, polvere minerale ed acqua</w:t>
+      </w:r>
+      <w:r>
+        <w:rPr>
+          <w:rFonts w:ascii="Times New Roman" w:hAnsi="Times New Roman"/>
+        </w:rPr>
+        <w:t xml:space="preserve">. In particolare il </w:t>
+      </w:r>
+      <w:r>
+        <w:rPr>
+          <w:rFonts w:ascii="Times New Roman" w:hAnsi="Times New Roman"/>
+        </w:rPr>
+        <w:t xml:space="preserve">PM10 </w:t>
+      </w:r>
+      <w:r>
+        <w:rPr>
+          <w:rFonts w:ascii="Times New Roman" w:hAnsi="Times New Roman"/>
+        </w:rPr>
+        <w:t xml:space="preserve">ha </w:t>
+      </w:r>
+      <w:r>
+        <w:rPr>
+          <w:rFonts w:ascii="Times New Roman" w:hAnsi="Times New Roman"/>
+        </w:rPr>
+        <w:t>diametro aerodinamico inferiore a 10 µm</w:t>
+      </w:r>
+      <w:r>
+        <w:rPr>
+          <w:rFonts w:ascii="Times New Roman" w:hAnsi="Times New Roman"/>
+        </w:rPr>
+        <w:t xml:space="preserve"> ed è </w:t>
+      </w:r>
+      <w:r>
+        <w:rPr>
+          <w:rFonts w:ascii="Times New Roman" w:hAnsi="Times New Roman"/>
+        </w:rPr>
+        <w:t>in grado di penetrare nel tratto superiore dell'apparato respiratorio</w:t>
+      </w:r>
+      <w:r>
+        <w:rPr>
+          <w:rFonts w:ascii="Times New Roman" w:hAnsi="Times New Roman"/>
+        </w:rPr>
+        <w:t xml:space="preserve"> </w:t>
+      </w:r>
+      <w:r>
+        <w:rPr>
+          <w:rFonts w:ascii="Times New Roman" w:hAnsi="Times New Roman"/>
+        </w:rPr>
+        <w:t>ed è a sua volta composto dall’unione di altre particelle di minore dimensione, per la m</w:t>
+      </w:r>
+      <w:r>
+        <w:rPr>
+          <w:rFonts w:ascii="Times New Roman" w:hAnsi="Times New Roman"/>
+        </w:rPr>
+        <w:t>aggior parte particelle di pm2,5</w:t>
+      </w:r>
+      <w:r>
+        <w:rPr>
+          <w:rFonts w:ascii="Times New Roman" w:hAnsi="Times New Roman"/>
+        </w:rPr>
+        <w:t>.</w:t>
+      </w:r>
+      <w:r>
+        <w:rPr>
+          <w:rFonts w:ascii="Times New Roman" w:hAnsi="Times New Roman"/>
+        </w:rPr>
+        <w:t xml:space="preserve"> Il </w:t>
+      </w:r>
+      <w:r>
+        <w:rPr>
+          <w:rFonts w:ascii="Times New Roman" w:hAnsi="Times New Roman"/>
+        </w:rPr>
+        <w:t xml:space="preserve">PM2.5 </w:t>
+      </w:r>
+      <w:r>
+        <w:rPr>
+          <w:rFonts w:ascii="Times New Roman" w:hAnsi="Times New Roman"/>
+        </w:rPr>
+        <w:t>ha</w:t>
+      </w:r>
+      <w:r>
+        <w:rPr>
+          <w:rFonts w:ascii="Times New Roman" w:hAnsi="Times New Roman"/>
+        </w:rPr>
+        <w:t xml:space="preserve"> diametro aerodinamico inferiore a 2.5 µm, in grado di raggiungere i polmoni ed i bronchi secondari.</w:t>
+      </w:r>
+      <w:r>
+        <w:rPr>
+          <w:rFonts w:ascii="Times New Roman" w:hAnsi="Times New Roman"/>
+        </w:rPr>
+        <w:t xml:space="preserve"> Esso può derivare da processi legati all’attività umana,</w:t>
+      </w:r>
+      <w:r>
+        <w:t xml:space="preserve"> </w:t>
+      </w:r>
+      <w:r>
+        <w:rPr>
+          <w:rFonts w:ascii="Times New Roman" w:hAnsi="Times New Roman"/>
+        </w:rPr>
+        <w:t xml:space="preserve">è principalmente emesso da </w:t>
+      </w:r>
+      <w:r>
+        <w:rPr>
+          <w:rFonts w:ascii="Times New Roman" w:hAnsi="Times New Roman"/>
+        </w:rPr>
+        <w:t>alcune attività industriali</w:t>
+      </w:r>
+      <w:r>
+        <w:rPr>
+          <w:rFonts w:ascii="Times New Roman" w:hAnsi="Times New Roman"/>
+        </w:rPr>
+        <w:t>, dai</w:t>
+      </w:r>
+      <w:r>
+        <w:rPr>
+          <w:rFonts w:ascii="Times New Roman" w:hAnsi="Times New Roman"/>
+        </w:rPr>
+        <w:t xml:space="preserve"> processi di combustioni relative a centrali termoelettriche, gli incen</w:t>
+      </w:r>
+      <w:r>
+        <w:rPr>
+          <w:rFonts w:ascii="Times New Roman" w:hAnsi="Times New Roman"/>
+        </w:rPr>
+        <w:t>eritori, il riscaldamento ed il</w:t>
+      </w:r>
+      <w:r>
+        <w:rPr>
+          <w:rFonts w:ascii="Times New Roman" w:hAnsi="Times New Roman"/>
+        </w:rPr>
+        <w:t xml:space="preserve"> traffico autoveicolare. Nelle aree urbane, il particolato può avere origine anche dall’usura dell’asfalto, dei pneumatici, dei freni, delle frizioni.</w:t>
+      </w:r>
+      <w:r>
+        <w:rPr>
+          <w:rFonts w:ascii="Times New Roman" w:hAnsi="Times New Roman"/>
+        </w:rPr>
+        <w:t xml:space="preserve"> Inoltre può essere originato da </w:t>
+      </w:r>
+      <w:r>
+        <w:rPr>
+          <w:rFonts w:ascii="Times New Roman" w:hAnsi="Times New Roman"/>
+        </w:rPr>
+        <w:t>sorgenti naturali come: l'erosione del suolo, gli incendi boschivi, le eruzioni vulcaniche, la dispersione di pollini, il sale marino. La principale problematica relativa alla presenza del pm10 nell’aria è il forte impatto che porta sulla salute</w:t>
+      </w:r>
+      <w:r>
+        <w:rPr>
+          <w:rFonts w:ascii="Times New Roman" w:hAnsi="Times New Roman"/>
+        </w:rPr>
+        <w:t xml:space="preserve"> </w:t>
+      </w:r>
+      <w:r>
+        <w:rPr>
+          <w:rFonts w:ascii="Times New Roman" w:hAnsi="Times New Roman"/>
+        </w:rPr>
+        <w:t>della popolazione che risiede nelle aree in cui la sua concentrazione è particolarmente elevata.</w:t>
+      </w:r>
+      <w:r>
+        <w:rPr>
+          <w:rFonts w:ascii="Times New Roman" w:hAnsi="Times New Roman"/>
+        </w:rPr>
+        <w:t xml:space="preserve"> </w:t>
+      </w:r>
+      <w:r>
+        <w:rPr>
+          <w:rFonts w:ascii="Times New Roman" w:hAnsi="Times New Roman"/>
+        </w:rPr>
+        <w:t xml:space="preserve">Queste particelle hanno effetti nocivi sulla salute umana, questa </w:t>
+      </w:r>
+      <w:r>
+        <w:rPr>
+          <w:rFonts w:ascii="Times New Roman" w:hAnsi="Times New Roman"/>
+        </w:rPr>
+        <w:t>dipende sia dalla composizione chimica che dalla dimensione delle particelle: quelle di diametro superiore a 10 µm si fermano nelle mucose rinofaringee dando luogo ad irritazioni e allergie; quelle di diametro compreso tra 5 e 10 µm raggiungono la trachea e i bronchi; quelle, infine, con diametro inferiore a 5 µm possono penetrare fino agli alveoli polmonari ed interferire con il naturale scambio di gas all’interno dei polmoni. La capacità del particolato di provocare danni alla salute discende anche dalla sua composizione, in particolare dalla presenza di metalli pesanti e idrocarburi policlici aromatici adsorbiti sulla sua superficie. L’esposizione cronica al particolato contribuisce al rischio di sviluppare patologie respiratorie e cardiovascolari così come può aumentare il rischio di tumore polmonare.</w:t>
+      </w:r>
+      <w:r>
+        <w:rPr>
+          <w:rFonts w:ascii="Times New Roman" w:hAnsi="Times New Roman"/>
+        </w:rPr>
+        <w:t xml:space="preserve"> A conferma di quest’ultima affermazione </w:t>
+      </w:r>
+      <w:r>
+        <w:rPr>
+          <w:rFonts w:ascii="Times New Roman" w:hAnsi="Times New Roman"/>
+        </w:rPr>
+        <w:t>Nel 2013 l'Agenzia Inte</w:t>
+      </w:r>
+      <w:r>
+        <w:rPr>
+          <w:rFonts w:ascii="Times New Roman" w:hAnsi="Times New Roman"/>
+        </w:rPr>
+        <w:t>r</w:t>
+      </w:r>
+      <w:r>
+        <w:rPr>
+          <w:rFonts w:ascii="Times New Roman" w:hAnsi="Times New Roman"/>
+        </w:rPr>
+        <w:t>nazionale per la Ricerca sul Cancro ha classificato il particolato come cancerogeno di classe 1.</w:t>
+      </w:r>
+      <w:r>
+        <w:rPr>
+          <w:rFonts w:ascii="Times New Roman" w:hAnsi="Times New Roman"/>
+        </w:rPr>
+        <w:t xml:space="preserve"> In particolare è stato stimato che riduce l’aspettativa di vita media di 1-2 anni soprattutto a causa delle particelle di pm2,5 di cui è principalmente composto, esse infatti sono un fattore di rischio per alcuni tumori che colpiscono l’apparato respiratorio. Infatti l'Organizzazione Mondiale della Sanità, basandosi su dati raccolti nel 2008, ha stimato che le polveri sottili siano responsabili di circa 2 milioni di decessi nel mondo all'anno. Di seguito viene riportata una tabella raffigurante i dati relativi ai decessi nelle principali città italiane nel triennio 2006-2008 (dati riportati da Ansa)</w:t>
+      </w:r>
+      <w:r>
+        <w:rPr>
+          <w:rFonts w:ascii="Times New Roman" w:hAnsi="Times New Roman"/>
+        </w:rPr>
+        <w:t>.</w:t>
+      </w:r>
+    </w:p>
+    <w:tbl>
+      <w:tblPr>
+        <w:tblStyle w:val="Grigliatabella"/>
+        <w:tblpPr w:leftFromText="141" w:rightFromText="141" w:vertAnchor="text" w:horzAnchor="margin" w:tblpY="-396"/>
+        <w:tblW w:w="0" w:type="auto"/>
+        <w:tblLook w:val="04A0" w:firstRow="1" w:lastRow="0" w:firstColumn="1" w:lastColumn="0" w:noHBand="0" w:noVBand="1"/>
+      </w:tblPr>
+      <w:tblGrid>
+        <w:gridCol w:w="1449"/>
+        <w:gridCol w:w="1449"/>
+        <w:gridCol w:w="1450"/>
+      </w:tblGrid>
+      <w:tr>
+        <w:trPr>
+          <w:trHeight w:val="290"/>
+        </w:trPr>
+        <w:tc>
+          <w:tcPr>
+            <w:tcW w:w="1449" w:type="dxa"/>
+          </w:tcPr>
+          <w:p>
+            <w:pPr>
+              <w:spacing w:after="160" w:line="259" w:lineRule="auto"/>
+              <w:rPr>
+                <w:rFonts w:ascii="Times New Roman" w:eastAsiaTheme="minorHAnsi" w:hAnsi="Times New Roman"/>
+                <w:lang w:eastAsia="en-US"/>
+              </w:rPr>
+            </w:pPr>
+            <w:r>
+              <w:rPr>
+                <w:rFonts w:ascii="Times New Roman" w:eastAsiaTheme="minorHAnsi" w:hAnsi="Times New Roman"/>
+                <w:lang w:eastAsia="en-US"/>
+              </w:rPr>
+              <w:t>Città</w:t>
+            </w:r>
+          </w:p>
+        </w:tc>
+        <w:tc>
+          <w:tcPr>
+            <w:tcW w:w="1449" w:type="dxa"/>
+          </w:tcPr>
+          <w:p>
+            <w:pPr>
+              <w:spacing w:after="160" w:line="259" w:lineRule="auto"/>
+              <w:rPr>
+                <w:rFonts w:ascii="Times New Roman" w:eastAsiaTheme="minorHAnsi" w:hAnsi="Times New Roman"/>
+                <w:lang w:eastAsia="en-US"/>
+              </w:rPr>
+            </w:pPr>
+            <w:r>
+              <w:rPr>
+                <w:rFonts w:ascii="Times New Roman" w:eastAsiaTheme="minorHAnsi" w:hAnsi="Times New Roman"/>
+                <w:lang w:eastAsia="en-US"/>
+              </w:rPr>
+              <w:t>Decessi medi per anno</w:t>
+            </w:r>
+          </w:p>
+        </w:tc>
+        <w:tc>
+          <w:tcPr>
+            <w:tcW w:w="1450" w:type="dxa"/>
+          </w:tcPr>
+          <w:p>
+            <w:pPr>
+              <w:spacing w:after="160" w:line="259" w:lineRule="auto"/>
+              <w:rPr>
+                <w:rFonts w:ascii="Times New Roman" w:eastAsiaTheme="minorHAnsi" w:hAnsi="Times New Roman"/>
+                <w:lang w:eastAsia="en-US"/>
+              </w:rPr>
+            </w:pPr>
+            <w:r>
+              <w:rPr>
+                <w:rFonts w:ascii="Times New Roman" w:eastAsiaTheme="minorHAnsi" w:hAnsi="Times New Roman"/>
+                <w:lang w:eastAsia="en-US"/>
+              </w:rPr>
+              <w:t>Decessi totali sul triennio</w:t>
+            </w:r>
+          </w:p>
+        </w:tc>
+      </w:tr>
+      <w:tr>
+        <w:trPr>
+          <w:trHeight w:val="290"/>
+        </w:trPr>
+        <w:tc>
+          <w:tcPr>
+            <w:tcW w:w="1449" w:type="dxa"/>
+          </w:tcPr>
+          <w:p>
+            <w:pPr>
+              <w:spacing w:after="160" w:line="259" w:lineRule="auto"/>
+              <w:rPr>
+                <w:rFonts w:ascii="Times New Roman" w:eastAsiaTheme="minorHAnsi" w:hAnsi="Times New Roman"/>
+                <w:lang w:eastAsia="en-US"/>
+              </w:rPr>
+            </w:pPr>
+            <w:r>
+              <w:rPr>
+                <w:rFonts w:ascii="Times New Roman" w:eastAsiaTheme="minorHAnsi" w:hAnsi="Times New Roman"/>
+                <w:lang w:eastAsia="en-US"/>
+              </w:rPr>
+              <w:t>Torino</w:t>
+            </w:r>
+          </w:p>
+        </w:tc>
+        <w:tc>
+          <w:tcPr>
+            <w:tcW w:w="1449" w:type="dxa"/>
+          </w:tcPr>
+          <w:p>
+            <w:pPr>
+              <w:spacing w:after="160" w:line="259" w:lineRule="auto"/>
+              <w:jc w:val="right"/>
+              <w:rPr>
+                <w:rFonts w:ascii="Times New Roman" w:eastAsiaTheme="minorHAnsi" w:hAnsi="Times New Roman"/>
+                <w:lang w:eastAsia="en-US"/>
+              </w:rPr>
+            </w:pPr>
+            <w:r>
+              <w:rPr>
+                <w:rFonts w:ascii="Times New Roman" w:eastAsiaTheme="minorHAnsi" w:hAnsi="Times New Roman"/>
+                <w:lang w:eastAsia="en-US"/>
+              </w:rPr>
+              <w:t>813</w:t>
+            </w:r>
+          </w:p>
+        </w:tc>
+        <w:tc>
+          <w:tcPr>
+            <w:tcW w:w="1450" w:type="dxa"/>
+          </w:tcPr>
+          <w:p>
+            <w:pPr>
+              <w:spacing w:after="160" w:line="259" w:lineRule="auto"/>
+              <w:jc w:val="right"/>
+              <w:rPr>
+                <w:rFonts w:ascii="Times New Roman" w:eastAsiaTheme="minorHAnsi" w:hAnsi="Times New Roman"/>
+                <w:lang w:eastAsia="en-US"/>
+              </w:rPr>
+            </w:pPr>
+            <w:r>
+              <w:rPr>
+                <w:rFonts w:ascii="Times New Roman" w:eastAsiaTheme="minorHAnsi" w:hAnsi="Times New Roman"/>
+                <w:lang w:eastAsia="en-US"/>
+              </w:rPr>
+              <w:t>2439</w:t>
+            </w:r>
+          </w:p>
+        </w:tc>
+      </w:tr>
+      <w:tr>
+        <w:trPr>
+          <w:trHeight w:val="277"/>
+        </w:trPr>
+        <w:tc>
+          <w:tcPr>
+            <w:tcW w:w="1449" w:type="dxa"/>
+          </w:tcPr>
+          <w:p>
+            <w:pPr>
+              <w:spacing w:after="160" w:line="259" w:lineRule="auto"/>
+              <w:rPr>
+                <w:rFonts w:ascii="Times New Roman" w:eastAsiaTheme="minorHAnsi" w:hAnsi="Times New Roman"/>
+                <w:lang w:eastAsia="en-US"/>
+              </w:rPr>
+            </w:pPr>
+            <w:r>
+              <w:rPr>
+                <w:rFonts w:ascii="Times New Roman" w:eastAsiaTheme="minorHAnsi" w:hAnsi="Times New Roman"/>
+                <w:lang w:eastAsia="en-US"/>
+              </w:rPr>
+              <w:t>Milano</w:t>
+            </w:r>
+          </w:p>
+        </w:tc>
+        <w:tc>
+          <w:tcPr>
+            <w:tcW w:w="1449" w:type="dxa"/>
+          </w:tcPr>
+          <w:p>
+            <w:pPr>
+              <w:spacing w:after="160" w:line="259" w:lineRule="auto"/>
+              <w:jc w:val="right"/>
+              <w:rPr>
+                <w:rFonts w:ascii="Times New Roman" w:eastAsiaTheme="minorHAnsi" w:hAnsi="Times New Roman"/>
+                <w:lang w:eastAsia="en-US"/>
+              </w:rPr>
+            </w:pPr>
+            <w:r>
+              <w:rPr>
+                <w:rFonts w:ascii="Times New Roman" w:eastAsiaTheme="minorHAnsi" w:hAnsi="Times New Roman"/>
+                <w:lang w:eastAsia="en-US"/>
+              </w:rPr>
+              <w:t>906</w:t>
+            </w:r>
+          </w:p>
+        </w:tc>
+        <w:tc>
+          <w:tcPr>
+            <w:tcW w:w="1450" w:type="dxa"/>
+          </w:tcPr>
+          <w:p>
+            <w:pPr>
+              <w:spacing w:after="160" w:line="259" w:lineRule="auto"/>
+              <w:jc w:val="right"/>
+              <w:rPr>
+                <w:rFonts w:ascii="Times New Roman" w:eastAsiaTheme="minorHAnsi" w:hAnsi="Times New Roman"/>
+                <w:lang w:eastAsia="en-US"/>
+              </w:rPr>
+            </w:pPr>
+            <w:r>
+              <w:rPr>
+                <w:rFonts w:ascii="Times New Roman" w:eastAsiaTheme="minorHAnsi" w:hAnsi="Times New Roman"/>
+                <w:lang w:eastAsia="en-US"/>
+              </w:rPr>
+              <w:t>2718</w:t>
+            </w:r>
+          </w:p>
+        </w:tc>
+      </w:tr>
+      <w:tr>
+        <w:trPr>
+          <w:trHeight w:val="290"/>
+        </w:trPr>
+        <w:tc>
+          <w:tcPr>
+            <w:tcW w:w="1449" w:type="dxa"/>
+          </w:tcPr>
+          <w:p>
+            <w:pPr>
+              <w:spacing w:after="160" w:line="259" w:lineRule="auto"/>
+              <w:rPr>
+                <w:rFonts w:ascii="Times New Roman" w:eastAsiaTheme="minorHAnsi" w:hAnsi="Times New Roman"/>
+                <w:lang w:eastAsia="en-US"/>
+              </w:rPr>
+            </w:pPr>
+            <w:r>
+              <w:rPr>
+                <w:rFonts w:ascii="Times New Roman" w:eastAsiaTheme="minorHAnsi" w:hAnsi="Times New Roman"/>
+                <w:lang w:eastAsia="en-US"/>
+              </w:rPr>
+              <w:t>Verona</w:t>
+            </w:r>
+          </w:p>
+        </w:tc>
+        <w:tc>
+          <w:tcPr>
+            <w:tcW w:w="1449" w:type="dxa"/>
+          </w:tcPr>
+          <w:p>
+            <w:pPr>
+              <w:spacing w:after="160" w:line="259" w:lineRule="auto"/>
+              <w:jc w:val="right"/>
+              <w:rPr>
+                <w:rFonts w:ascii="Times New Roman" w:eastAsiaTheme="minorHAnsi" w:hAnsi="Times New Roman"/>
+                <w:lang w:eastAsia="en-US"/>
+              </w:rPr>
+            </w:pPr>
+            <w:r>
+              <w:rPr>
+                <w:rFonts w:ascii="Times New Roman" w:eastAsiaTheme="minorHAnsi" w:hAnsi="Times New Roman"/>
+                <w:lang w:eastAsia="en-US"/>
+              </w:rPr>
+              <w:t>168</w:t>
+            </w:r>
+          </w:p>
+        </w:tc>
+        <w:tc>
+          <w:tcPr>
+            <w:tcW w:w="1450" w:type="dxa"/>
+          </w:tcPr>
+          <w:p>
+            <w:pPr>
+              <w:spacing w:after="160" w:line="259" w:lineRule="auto"/>
+              <w:jc w:val="right"/>
+              <w:rPr>
+                <w:rFonts w:ascii="Times New Roman" w:eastAsiaTheme="minorHAnsi" w:hAnsi="Times New Roman"/>
+                <w:lang w:eastAsia="en-US"/>
+              </w:rPr>
+            </w:pPr>
+            <w:r>
+              <w:rPr>
+                <w:rFonts w:ascii="Times New Roman" w:eastAsiaTheme="minorHAnsi" w:hAnsi="Times New Roman"/>
+                <w:lang w:eastAsia="en-US"/>
+              </w:rPr>
+              <w:t>504</w:t>
+            </w:r>
+          </w:p>
+        </w:tc>
+      </w:tr>
+      <w:tr>
+        <w:trPr>
+          <w:trHeight w:val="290"/>
+        </w:trPr>
+        <w:tc>
+          <w:tcPr>
+            <w:tcW w:w="1449" w:type="dxa"/>
+          </w:tcPr>
+          <w:p>
+            <w:pPr>
+              <w:spacing w:after="160" w:line="259" w:lineRule="auto"/>
+              <w:rPr>
+                <w:rFonts w:ascii="Times New Roman" w:eastAsiaTheme="minorHAnsi" w:hAnsi="Times New Roman"/>
+                <w:lang w:eastAsia="en-US"/>
+              </w:rPr>
+            </w:pPr>
+            <w:r>
+              <w:rPr>
+                <w:rFonts w:ascii="Times New Roman" w:eastAsiaTheme="minorHAnsi" w:hAnsi="Times New Roman"/>
+                <w:lang w:eastAsia="en-US"/>
+              </w:rPr>
+              <w:t>Padova</w:t>
+            </w:r>
+          </w:p>
+        </w:tc>
+        <w:tc>
+          <w:tcPr>
+            <w:tcW w:w="1449" w:type="dxa"/>
+          </w:tcPr>
+          <w:p>
+            <w:pPr>
+              <w:spacing w:after="160" w:line="259" w:lineRule="auto"/>
+              <w:jc w:val="right"/>
+              <w:rPr>
+                <w:rFonts w:ascii="Times New Roman" w:eastAsiaTheme="minorHAnsi" w:hAnsi="Times New Roman"/>
+                <w:lang w:eastAsia="en-US"/>
+              </w:rPr>
+            </w:pPr>
+            <w:r>
+              <w:rPr>
+                <w:rFonts w:ascii="Times New Roman" w:eastAsiaTheme="minorHAnsi" w:hAnsi="Times New Roman"/>
+                <w:lang w:eastAsia="en-US"/>
+              </w:rPr>
+              <w:t>140</w:t>
+            </w:r>
+          </w:p>
+        </w:tc>
+        <w:tc>
+          <w:tcPr>
+            <w:tcW w:w="1450" w:type="dxa"/>
+          </w:tcPr>
+          <w:p>
+            <w:pPr>
+              <w:spacing w:after="160" w:line="259" w:lineRule="auto"/>
+              <w:jc w:val="right"/>
+              <w:rPr>
+                <w:rFonts w:ascii="Times New Roman" w:eastAsiaTheme="minorHAnsi" w:hAnsi="Times New Roman"/>
+                <w:lang w:eastAsia="en-US"/>
+              </w:rPr>
+            </w:pPr>
+            <w:r>
+              <w:rPr>
+                <w:rFonts w:ascii="Times New Roman" w:eastAsiaTheme="minorHAnsi" w:hAnsi="Times New Roman"/>
+                <w:lang w:eastAsia="en-US"/>
+              </w:rPr>
+              <w:t>420</w:t>
+            </w:r>
+          </w:p>
+        </w:tc>
+      </w:tr>
+      <w:tr>
+        <w:trPr>
+          <w:trHeight w:val="290"/>
+        </w:trPr>
+        <w:tc>
+          <w:tcPr>
+            <w:tcW w:w="1449" w:type="dxa"/>
+          </w:tcPr>
+          <w:p>
+            <w:pPr>
+              <w:spacing w:after="160" w:line="259" w:lineRule="auto"/>
+              <w:rPr>
+                <w:rFonts w:ascii="Times New Roman" w:eastAsiaTheme="minorHAnsi" w:hAnsi="Times New Roman"/>
+                <w:lang w:eastAsia="en-US"/>
+              </w:rPr>
+            </w:pPr>
+            <w:r>
+              <w:rPr>
+                <w:rFonts w:ascii="Times New Roman" w:eastAsiaTheme="minorHAnsi" w:hAnsi="Times New Roman"/>
+                <w:lang w:eastAsia="en-US"/>
+              </w:rPr>
+              <w:t>Bologna</w:t>
+            </w:r>
+          </w:p>
+        </w:tc>
+        <w:tc>
+          <w:tcPr>
+            <w:tcW w:w="1449" w:type="dxa"/>
+          </w:tcPr>
+          <w:p>
+            <w:pPr>
+              <w:spacing w:after="160" w:line="259" w:lineRule="auto"/>
+              <w:jc w:val="right"/>
+              <w:rPr>
+                <w:rFonts w:ascii="Times New Roman" w:eastAsiaTheme="minorHAnsi" w:hAnsi="Times New Roman"/>
+                <w:lang w:eastAsia="en-US"/>
+              </w:rPr>
+            </w:pPr>
+            <w:r>
+              <w:rPr>
+                <w:rFonts w:ascii="Times New Roman" w:eastAsiaTheme="minorHAnsi" w:hAnsi="Times New Roman"/>
+                <w:lang w:eastAsia="en-US"/>
+              </w:rPr>
+              <w:t>291</w:t>
+            </w:r>
+          </w:p>
+        </w:tc>
+        <w:tc>
+          <w:tcPr>
+            <w:tcW w:w="1450" w:type="dxa"/>
+          </w:tcPr>
+          <w:p>
+            <w:pPr>
+              <w:spacing w:after="160" w:line="259" w:lineRule="auto"/>
+              <w:jc w:val="right"/>
+              <w:rPr>
+                <w:rFonts w:ascii="Times New Roman" w:eastAsiaTheme="minorHAnsi" w:hAnsi="Times New Roman"/>
+                <w:lang w:eastAsia="en-US"/>
+              </w:rPr>
+            </w:pPr>
+            <w:r>
+              <w:rPr>
+                <w:rFonts w:ascii="Times New Roman" w:eastAsiaTheme="minorHAnsi" w:hAnsi="Times New Roman"/>
+                <w:lang w:eastAsia="en-US"/>
+              </w:rPr>
+              <w:t>873</w:t>
+            </w:r>
+          </w:p>
+        </w:tc>
+      </w:tr>
+      <w:tr>
+        <w:trPr>
+          <w:trHeight w:val="290"/>
+        </w:trPr>
+        <w:tc>
+          <w:tcPr>
+            <w:tcW w:w="1449" w:type="dxa"/>
+          </w:tcPr>
+          <w:p>
+            <w:pPr>
+              <w:spacing w:after="160" w:line="259" w:lineRule="auto"/>
+              <w:jc w:val="left"/>
+              <w:rPr>
+                <w:rFonts w:ascii="Times New Roman" w:eastAsiaTheme="minorHAnsi" w:hAnsi="Times New Roman"/>
+                <w:lang w:eastAsia="en-US"/>
+              </w:rPr>
+            </w:pPr>
+            <w:r>
+              <w:rPr>
+                <w:rFonts w:ascii="Times New Roman" w:eastAsiaTheme="minorHAnsi" w:hAnsi="Times New Roman"/>
+                <w:lang w:eastAsia="en-US"/>
+              </w:rPr>
+              <w:t>Roma</w:t>
+            </w:r>
+          </w:p>
+        </w:tc>
+        <w:tc>
+          <w:tcPr>
+            <w:tcW w:w="1449" w:type="dxa"/>
+          </w:tcPr>
+          <w:p>
+            <w:pPr>
+              <w:spacing w:after="160" w:line="259" w:lineRule="auto"/>
+              <w:jc w:val="right"/>
+              <w:rPr>
+                <w:rFonts w:ascii="Times New Roman" w:eastAsiaTheme="minorHAnsi" w:hAnsi="Times New Roman"/>
+                <w:lang w:eastAsia="en-US"/>
+              </w:rPr>
+            </w:pPr>
+            <w:r>
+              <w:rPr>
+                <w:rFonts w:ascii="Times New Roman" w:eastAsiaTheme="minorHAnsi" w:hAnsi="Times New Roman"/>
+                <w:lang w:eastAsia="en-US"/>
+              </w:rPr>
+              <w:t>1508</w:t>
+            </w:r>
+          </w:p>
+        </w:tc>
+        <w:tc>
+          <w:tcPr>
+            <w:tcW w:w="1450" w:type="dxa"/>
+          </w:tcPr>
+          <w:p>
+            <w:pPr>
+              <w:spacing w:after="160" w:line="259" w:lineRule="auto"/>
+              <w:jc w:val="right"/>
+              <w:rPr>
+                <w:rFonts w:ascii="Times New Roman" w:eastAsiaTheme="minorHAnsi" w:hAnsi="Times New Roman"/>
+                <w:lang w:eastAsia="en-US"/>
+              </w:rPr>
+            </w:pPr>
+            <w:r>
+              <w:rPr>
+                <w:rFonts w:ascii="Times New Roman" w:eastAsiaTheme="minorHAnsi" w:hAnsi="Times New Roman"/>
+                <w:lang w:eastAsia="en-US"/>
+              </w:rPr>
+              <w:t>4524</w:t>
+            </w:r>
+          </w:p>
+        </w:tc>
+      </w:tr>
+      <w:tr>
+        <w:trPr>
+          <w:trHeight w:val="290"/>
+        </w:trPr>
+        <w:tc>
+          <w:tcPr>
+            <w:tcW w:w="1449" w:type="dxa"/>
+          </w:tcPr>
+          <w:p>
+            <w:pPr>
+              <w:spacing w:after="160" w:line="259" w:lineRule="auto"/>
+              <w:rPr>
+                <w:rFonts w:ascii="Times New Roman" w:eastAsiaTheme="minorHAnsi" w:hAnsi="Times New Roman"/>
+                <w:lang w:eastAsia="en-US"/>
+              </w:rPr>
+            </w:pPr>
+            <w:r>
+              <w:rPr>
+                <w:rFonts w:ascii="Times New Roman" w:eastAsiaTheme="minorHAnsi" w:hAnsi="Times New Roman"/>
+                <w:lang w:eastAsia="en-US"/>
+              </w:rPr>
+              <w:t>Palermo</w:t>
+            </w:r>
+          </w:p>
+        </w:tc>
+        <w:tc>
+          <w:tcPr>
+            <w:tcW w:w="1449" w:type="dxa"/>
+          </w:tcPr>
+          <w:p>
+            <w:pPr>
+              <w:spacing w:after="160" w:line="259" w:lineRule="auto"/>
+              <w:jc w:val="right"/>
+              <w:rPr>
+                <w:rFonts w:ascii="Times New Roman" w:eastAsiaTheme="minorHAnsi" w:hAnsi="Times New Roman"/>
+                <w:lang w:eastAsia="en-US"/>
+              </w:rPr>
+            </w:pPr>
+            <w:r>
+              <w:rPr>
+                <w:rFonts w:ascii="Times New Roman" w:eastAsiaTheme="minorHAnsi" w:hAnsi="Times New Roman"/>
+                <w:lang w:eastAsia="en-US"/>
+              </w:rPr>
+              <w:t>324</w:t>
+            </w:r>
+          </w:p>
+        </w:tc>
+        <w:tc>
+          <w:tcPr>
+            <w:tcW w:w="1450" w:type="dxa"/>
+          </w:tcPr>
+          <w:p>
+            <w:pPr>
+              <w:spacing w:after="160" w:line="259" w:lineRule="auto"/>
+              <w:jc w:val="right"/>
+              <w:rPr>
+                <w:rFonts w:ascii="Times New Roman" w:eastAsiaTheme="minorHAnsi" w:hAnsi="Times New Roman"/>
+                <w:lang w:eastAsia="en-US"/>
+              </w:rPr>
+            </w:pPr>
+            <w:r>
+              <w:rPr>
+                <w:rFonts w:ascii="Times New Roman" w:eastAsiaTheme="minorHAnsi" w:hAnsi="Times New Roman"/>
+                <w:lang w:eastAsia="en-US"/>
+              </w:rPr>
+              <w:t>972</w:t>
+            </w:r>
+          </w:p>
+        </w:tc>
+      </w:tr>
+      <w:tr>
+        <w:trPr>
+          <w:trHeight w:val="290"/>
+        </w:trPr>
+        <w:tc>
+          <w:tcPr>
+            <w:tcW w:w="1449" w:type="dxa"/>
+          </w:tcPr>
+          <w:p>
+            <w:pPr>
+              <w:spacing w:after="160" w:line="259" w:lineRule="auto"/>
+              <w:rPr>
+                <w:rFonts w:ascii="Times New Roman" w:eastAsiaTheme="minorHAnsi" w:hAnsi="Times New Roman"/>
+                <w:lang w:eastAsia="en-US"/>
+              </w:rPr>
+            </w:pPr>
+            <w:r>
+              <w:rPr>
+                <w:rFonts w:ascii="Times New Roman" w:eastAsiaTheme="minorHAnsi" w:hAnsi="Times New Roman"/>
+                <w:lang w:eastAsia="en-US"/>
+              </w:rPr>
+              <w:t>Venezia</w:t>
+            </w:r>
+          </w:p>
+        </w:tc>
+        <w:tc>
+          <w:tcPr>
+            <w:tcW w:w="1449" w:type="dxa"/>
+          </w:tcPr>
+          <w:p>
+            <w:pPr>
+              <w:spacing w:after="160" w:line="259" w:lineRule="auto"/>
+              <w:jc w:val="right"/>
+              <w:rPr>
+                <w:rFonts w:ascii="Times New Roman" w:eastAsiaTheme="minorHAnsi" w:hAnsi="Times New Roman"/>
+                <w:lang w:eastAsia="en-US"/>
+              </w:rPr>
+            </w:pPr>
+            <w:r>
+              <w:rPr>
+                <w:rFonts w:ascii="Times New Roman" w:eastAsiaTheme="minorHAnsi" w:hAnsi="Times New Roman"/>
+                <w:lang w:eastAsia="en-US"/>
+              </w:rPr>
+              <w:t>164</w:t>
+            </w:r>
+          </w:p>
+        </w:tc>
+        <w:tc>
+          <w:tcPr>
+            <w:tcW w:w="1450" w:type="dxa"/>
+          </w:tcPr>
+          <w:p>
+            <w:pPr>
+              <w:spacing w:after="160" w:line="259" w:lineRule="auto"/>
+              <w:jc w:val="right"/>
+              <w:rPr>
+                <w:rFonts w:ascii="Times New Roman" w:eastAsiaTheme="minorHAnsi" w:hAnsi="Times New Roman"/>
+                <w:lang w:eastAsia="en-US"/>
+              </w:rPr>
+            </w:pPr>
+            <w:r>
+              <w:rPr>
+                <w:rFonts w:ascii="Times New Roman" w:eastAsiaTheme="minorHAnsi" w:hAnsi="Times New Roman"/>
+                <w:lang w:eastAsia="en-US"/>
+              </w:rPr>
+              <w:t>492</w:t>
+            </w:r>
+          </w:p>
+        </w:tc>
+      </w:tr>
+      <w:tr>
+        <w:trPr>
+          <w:trHeight w:val="290"/>
+        </w:trPr>
+        <w:tc>
+          <w:tcPr>
+            <w:tcW w:w="1449" w:type="dxa"/>
+          </w:tcPr>
+          <w:p>
+            <w:pPr>
+              <w:spacing w:after="160" w:line="259" w:lineRule="auto"/>
+              <w:rPr>
+                <w:rFonts w:ascii="Times New Roman" w:eastAsiaTheme="minorHAnsi" w:hAnsi="Times New Roman"/>
+                <w:lang w:eastAsia="en-US"/>
+              </w:rPr>
+            </w:pPr>
+            <w:r>
+              <w:rPr>
+                <w:rFonts w:ascii="Times New Roman" w:eastAsiaTheme="minorHAnsi" w:hAnsi="Times New Roman"/>
+                <w:lang w:eastAsia="en-US"/>
+              </w:rPr>
+              <w:t xml:space="preserve">Firenze </w:t>
+            </w:r>
+          </w:p>
+        </w:tc>
+        <w:tc>
+          <w:tcPr>
+            <w:tcW w:w="1449" w:type="dxa"/>
+          </w:tcPr>
+          <w:p>
+            <w:pPr>
+              <w:spacing w:after="160" w:line="259" w:lineRule="auto"/>
+              <w:jc w:val="right"/>
+              <w:rPr>
+                <w:rFonts w:ascii="Times New Roman" w:eastAsiaTheme="minorHAnsi" w:hAnsi="Times New Roman"/>
+                <w:lang w:eastAsia="en-US"/>
+              </w:rPr>
+            </w:pPr>
+            <w:r>
+              <w:rPr>
+                <w:rFonts w:ascii="Times New Roman" w:eastAsiaTheme="minorHAnsi" w:hAnsi="Times New Roman"/>
+                <w:lang w:eastAsia="en-US"/>
+              </w:rPr>
+              <w:t>241</w:t>
+            </w:r>
+          </w:p>
+        </w:tc>
+        <w:tc>
+          <w:tcPr>
+            <w:tcW w:w="1450" w:type="dxa"/>
+          </w:tcPr>
+          <w:p>
+            <w:pPr>
+              <w:spacing w:after="160" w:line="259" w:lineRule="auto"/>
+              <w:jc w:val="right"/>
+              <w:rPr>
+                <w:rFonts w:ascii="Times New Roman" w:eastAsiaTheme="minorHAnsi" w:hAnsi="Times New Roman"/>
+                <w:lang w:eastAsia="en-US"/>
+              </w:rPr>
+            </w:pPr>
+            <w:r>
+              <w:rPr>
+                <w:rFonts w:ascii="Times New Roman" w:eastAsiaTheme="minorHAnsi" w:hAnsi="Times New Roman"/>
+                <w:lang w:eastAsia="en-US"/>
+              </w:rPr>
+              <w:t>723</w:t>
+            </w:r>
+          </w:p>
+        </w:tc>
+      </w:tr>
+      <w:tr>
+        <w:trPr>
+          <w:trHeight w:val="290"/>
+        </w:trPr>
+        <w:tc>
+          <w:tcPr>
+            <w:tcW w:w="1449" w:type="dxa"/>
+          </w:tcPr>
+          <w:p>
+            <w:pPr>
+              <w:spacing w:after="160" w:line="259" w:lineRule="auto"/>
+              <w:rPr>
+                <w:rFonts w:ascii="Times New Roman" w:eastAsiaTheme="minorHAnsi" w:hAnsi="Times New Roman"/>
+                <w:lang w:eastAsia="en-US"/>
+              </w:rPr>
+            </w:pPr>
+            <w:r>
+              <w:rPr>
+                <w:rFonts w:ascii="Times New Roman" w:eastAsiaTheme="minorHAnsi" w:hAnsi="Times New Roman"/>
+                <w:lang w:eastAsia="en-US"/>
+              </w:rPr>
+              <w:t>Napoli</w:t>
+            </w:r>
+          </w:p>
+        </w:tc>
+        <w:tc>
+          <w:tcPr>
+            <w:tcW w:w="1449" w:type="dxa"/>
+          </w:tcPr>
+          <w:p>
+            <w:pPr>
+              <w:spacing w:after="160" w:line="259" w:lineRule="auto"/>
+              <w:jc w:val="right"/>
+              <w:rPr>
+                <w:rFonts w:ascii="Times New Roman" w:eastAsiaTheme="minorHAnsi" w:hAnsi="Times New Roman"/>
+                <w:lang w:eastAsia="en-US"/>
+              </w:rPr>
+            </w:pPr>
+            <w:r>
+              <w:rPr>
+                <w:rFonts w:ascii="Times New Roman" w:eastAsiaTheme="minorHAnsi" w:hAnsi="Times New Roman"/>
+                <w:lang w:eastAsia="en-US"/>
+              </w:rPr>
+              <w:t>378</w:t>
+            </w:r>
+          </w:p>
+        </w:tc>
+        <w:tc>
+          <w:tcPr>
+            <w:tcW w:w="1450" w:type="dxa"/>
+          </w:tcPr>
+          <w:p>
+            <w:pPr>
+              <w:spacing w:after="160" w:line="259" w:lineRule="auto"/>
+              <w:jc w:val="right"/>
+              <w:rPr>
+                <w:rFonts w:ascii="Times New Roman" w:eastAsiaTheme="minorHAnsi" w:hAnsi="Times New Roman"/>
+                <w:lang w:eastAsia="en-US"/>
+              </w:rPr>
+            </w:pPr>
+            <w:r>
+              <w:rPr>
+                <w:rFonts w:ascii="Times New Roman" w:eastAsiaTheme="minorHAnsi" w:hAnsi="Times New Roman"/>
+                <w:lang w:eastAsia="en-US"/>
+              </w:rPr>
+              <w:t>1137</w:t>
+            </w:r>
+          </w:p>
+        </w:tc>
+      </w:tr>
+      <w:tr>
+        <w:trPr>
+          <w:trHeight w:val="277"/>
+        </w:trPr>
+        <w:tc>
+          <w:tcPr>
+            <w:tcW w:w="1449" w:type="dxa"/>
+          </w:tcPr>
+          <w:p>
+            <w:pPr>
+              <w:spacing w:after="160" w:line="259" w:lineRule="auto"/>
+              <w:rPr>
+                <w:rFonts w:ascii="Times New Roman" w:eastAsiaTheme="minorHAnsi" w:hAnsi="Times New Roman"/>
+                <w:lang w:eastAsia="en-US"/>
+              </w:rPr>
+            </w:pPr>
+            <w:r>
+              <w:rPr>
+                <w:rFonts w:ascii="Times New Roman" w:eastAsiaTheme="minorHAnsi" w:hAnsi="Times New Roman"/>
+                <w:lang w:eastAsia="en-US"/>
+              </w:rPr>
+              <w:t>Bari</w:t>
+            </w:r>
+          </w:p>
+        </w:tc>
+        <w:tc>
+          <w:tcPr>
+            <w:tcW w:w="1449" w:type="dxa"/>
+          </w:tcPr>
+          <w:p>
+            <w:pPr>
+              <w:spacing w:after="160" w:line="259" w:lineRule="auto"/>
+              <w:jc w:val="right"/>
+              <w:rPr>
+                <w:rFonts w:ascii="Times New Roman" w:eastAsiaTheme="minorHAnsi" w:hAnsi="Times New Roman"/>
+                <w:lang w:eastAsia="en-US"/>
+              </w:rPr>
+            </w:pPr>
+            <w:r>
+              <w:rPr>
+                <w:rFonts w:ascii="Times New Roman" w:eastAsiaTheme="minorHAnsi" w:hAnsi="Times New Roman"/>
+                <w:lang w:eastAsia="en-US"/>
+              </w:rPr>
+              <w:t>129</w:t>
+            </w:r>
+          </w:p>
+        </w:tc>
+        <w:tc>
+          <w:tcPr>
+            <w:tcW w:w="1450" w:type="dxa"/>
+          </w:tcPr>
+          <w:p>
+            <w:pPr>
+              <w:spacing w:after="160" w:line="259" w:lineRule="auto"/>
+              <w:jc w:val="right"/>
+              <w:rPr>
+                <w:rFonts w:ascii="Times New Roman" w:eastAsiaTheme="minorHAnsi" w:hAnsi="Times New Roman"/>
+                <w:lang w:eastAsia="en-US"/>
+              </w:rPr>
+            </w:pPr>
+            <w:r>
+              <w:rPr>
+                <w:rFonts w:ascii="Times New Roman" w:eastAsiaTheme="minorHAnsi" w:hAnsi="Times New Roman"/>
+                <w:lang w:eastAsia="en-US"/>
+              </w:rPr>
+              <w:t>387</w:t>
+            </w:r>
+          </w:p>
+        </w:tc>
+      </w:tr>
+      <w:tr>
+        <w:trPr>
+          <w:trHeight w:val="277"/>
+        </w:trPr>
+        <w:tc>
+          <w:tcPr>
+            <w:tcW w:w="1449" w:type="dxa"/>
+          </w:tcPr>
+          <w:p>
+            <w:pPr>
+              <w:spacing w:after="160" w:line="259" w:lineRule="auto"/>
+              <w:rPr>
+                <w:rFonts w:ascii="Times New Roman" w:eastAsiaTheme="minorHAnsi" w:hAnsi="Times New Roman"/>
+                <w:lang w:eastAsia="en-US"/>
+              </w:rPr>
+            </w:pPr>
+            <w:r>
+              <w:rPr>
+                <w:rFonts w:ascii="Times New Roman" w:eastAsiaTheme="minorHAnsi" w:hAnsi="Times New Roman"/>
+                <w:lang w:eastAsia="en-US"/>
+              </w:rPr>
+              <w:t>Genova</w:t>
+            </w:r>
+          </w:p>
+        </w:tc>
+        <w:tc>
+          <w:tcPr>
+            <w:tcW w:w="1449" w:type="dxa"/>
+          </w:tcPr>
+          <w:p>
+            <w:pPr>
+              <w:spacing w:after="160" w:line="259" w:lineRule="auto"/>
+              <w:jc w:val="right"/>
+              <w:rPr>
+                <w:rFonts w:ascii="Times New Roman" w:eastAsiaTheme="minorHAnsi" w:hAnsi="Times New Roman"/>
+                <w:lang w:eastAsia="en-US"/>
+              </w:rPr>
+            </w:pPr>
+            <w:r>
+              <w:rPr>
+                <w:rFonts w:ascii="Times New Roman" w:eastAsiaTheme="minorHAnsi" w:hAnsi="Times New Roman"/>
+                <w:lang w:eastAsia="en-US"/>
+              </w:rPr>
+              <w:t>443</w:t>
+            </w:r>
+          </w:p>
+        </w:tc>
+        <w:tc>
+          <w:tcPr>
+            <w:tcW w:w="1450" w:type="dxa"/>
+          </w:tcPr>
+          <w:p>
+            <w:pPr>
+              <w:spacing w:after="160" w:line="259" w:lineRule="auto"/>
+              <w:jc w:val="right"/>
+              <w:rPr>
+                <w:rFonts w:ascii="Times New Roman" w:eastAsiaTheme="minorHAnsi" w:hAnsi="Times New Roman"/>
+                <w:lang w:eastAsia="en-US"/>
+              </w:rPr>
+            </w:pPr>
+            <w:r>
+              <w:rPr>
+                <w:rFonts w:ascii="Times New Roman" w:eastAsiaTheme="minorHAnsi" w:hAnsi="Times New Roman"/>
+                <w:lang w:eastAsia="en-US"/>
+              </w:rPr>
+              <w:t>1329</w:t>
+            </w:r>
+          </w:p>
+        </w:tc>
+      </w:tr>
+      <w:tr>
+        <w:trPr>
+          <w:trHeight w:val="277"/>
+        </w:trPr>
+        <w:tc>
+          <w:tcPr>
+            <w:tcW w:w="1449" w:type="dxa"/>
+          </w:tcPr>
+          <w:p>
+            <w:pPr>
+              <w:spacing w:after="160" w:line="259" w:lineRule="auto"/>
+              <w:rPr>
+                <w:rFonts w:ascii="Times New Roman" w:eastAsiaTheme="minorHAnsi" w:hAnsi="Times New Roman"/>
+                <w:lang w:eastAsia="en-US"/>
+              </w:rPr>
+            </w:pPr>
+            <w:r>
+              <w:rPr>
+                <w:rFonts w:ascii="Times New Roman" w:eastAsiaTheme="minorHAnsi" w:hAnsi="Times New Roman"/>
+                <w:lang w:eastAsia="en-US"/>
+              </w:rPr>
+              <w:t>Messina</w:t>
+            </w:r>
+          </w:p>
+        </w:tc>
+        <w:tc>
+          <w:tcPr>
+            <w:tcW w:w="1449" w:type="dxa"/>
+          </w:tcPr>
+          <w:p>
+            <w:pPr>
+              <w:spacing w:after="160" w:line="259" w:lineRule="auto"/>
+              <w:jc w:val="right"/>
+              <w:rPr>
+                <w:rFonts w:ascii="Times New Roman" w:eastAsiaTheme="minorHAnsi" w:hAnsi="Times New Roman"/>
+                <w:lang w:eastAsia="en-US"/>
+              </w:rPr>
+            </w:pPr>
+            <w:r>
+              <w:rPr>
+                <w:rFonts w:ascii="Times New Roman" w:eastAsiaTheme="minorHAnsi" w:hAnsi="Times New Roman"/>
+                <w:lang w:eastAsia="en-US"/>
+              </w:rPr>
+              <w:t>124</w:t>
+            </w:r>
+          </w:p>
+        </w:tc>
+        <w:tc>
+          <w:tcPr>
+            <w:tcW w:w="1450" w:type="dxa"/>
+          </w:tcPr>
+          <w:p>
+            <w:pPr>
+              <w:spacing w:after="160" w:line="259" w:lineRule="auto"/>
+              <w:jc w:val="right"/>
+              <w:rPr>
+                <w:rFonts w:ascii="Times New Roman" w:eastAsiaTheme="minorHAnsi" w:hAnsi="Times New Roman"/>
+                <w:lang w:eastAsia="en-US"/>
+              </w:rPr>
+            </w:pPr>
+            <w:r>
+              <w:rPr>
+                <w:rFonts w:ascii="Times New Roman" w:eastAsiaTheme="minorHAnsi" w:hAnsi="Times New Roman"/>
+                <w:lang w:eastAsia="en-US"/>
+              </w:rPr>
+              <w:t>372</w:t>
+            </w:r>
+          </w:p>
+        </w:tc>
+      </w:tr>
+      <w:tr>
+        <w:trPr>
+          <w:trHeight w:val="277"/>
+        </w:trPr>
+        <w:tc>
+          <w:tcPr>
+            <w:tcW w:w="1449" w:type="dxa"/>
+          </w:tcPr>
+          <w:p>
+            <w:pPr>
+              <w:spacing w:after="160" w:line="259" w:lineRule="auto"/>
+              <w:rPr>
+                <w:rFonts w:ascii="Times New Roman" w:eastAsiaTheme="minorHAnsi" w:hAnsi="Times New Roman"/>
+                <w:lang w:eastAsia="en-US"/>
+              </w:rPr>
+            </w:pPr>
+            <w:r>
+              <w:rPr>
+                <w:rFonts w:ascii="Times New Roman" w:eastAsiaTheme="minorHAnsi" w:hAnsi="Times New Roman"/>
+                <w:lang w:eastAsia="en-US"/>
+              </w:rPr>
+              <w:t>Catania</w:t>
+            </w:r>
+          </w:p>
+        </w:tc>
+        <w:tc>
+          <w:tcPr>
+            <w:tcW w:w="1449" w:type="dxa"/>
+          </w:tcPr>
+          <w:p>
+            <w:pPr>
+              <w:spacing w:after="160" w:line="259" w:lineRule="auto"/>
+              <w:jc w:val="right"/>
+              <w:rPr>
+                <w:rFonts w:ascii="Times New Roman" w:eastAsiaTheme="minorHAnsi" w:hAnsi="Times New Roman"/>
+                <w:lang w:eastAsia="en-US"/>
+              </w:rPr>
+            </w:pPr>
+            <w:r>
+              <w:rPr>
+                <w:rFonts w:ascii="Times New Roman" w:eastAsiaTheme="minorHAnsi" w:hAnsi="Times New Roman"/>
+                <w:lang w:eastAsia="en-US"/>
+              </w:rPr>
+              <w:t>110</w:t>
+            </w:r>
+          </w:p>
+        </w:tc>
+        <w:tc>
+          <w:tcPr>
+            <w:tcW w:w="1450" w:type="dxa"/>
+          </w:tcPr>
+          <w:p>
+            <w:pPr>
+              <w:spacing w:after="160" w:line="259" w:lineRule="auto"/>
+              <w:jc w:val="right"/>
+              <w:rPr>
+                <w:rFonts w:ascii="Times New Roman" w:eastAsiaTheme="minorHAnsi" w:hAnsi="Times New Roman"/>
+                <w:lang w:eastAsia="en-US"/>
+              </w:rPr>
+            </w:pPr>
+            <w:r>
+              <w:rPr>
+                <w:rFonts w:ascii="Times New Roman" w:eastAsiaTheme="minorHAnsi" w:hAnsi="Times New Roman"/>
+                <w:lang w:eastAsia="en-US"/>
+              </w:rPr>
+              <w:t>330</w:t>
+            </w:r>
+          </w:p>
+        </w:tc>
+      </w:tr>
+      <w:tr>
+        <w:trPr>
+          <w:trHeight w:val="277"/>
+        </w:trPr>
+        <w:tc>
+          <w:tcPr>
+            <w:tcW w:w="1449" w:type="dxa"/>
+          </w:tcPr>
+          <w:p>
+            <w:pPr>
+              <w:spacing w:after="160" w:line="259" w:lineRule="auto"/>
+              <w:rPr>
+                <w:rFonts w:ascii="Times New Roman" w:eastAsiaTheme="minorHAnsi" w:hAnsi="Times New Roman"/>
+                <w:lang w:eastAsia="en-US"/>
+              </w:rPr>
+            </w:pPr>
+            <w:r>
+              <w:rPr>
+                <w:rFonts w:ascii="Times New Roman" w:eastAsiaTheme="minorHAnsi" w:hAnsi="Times New Roman"/>
+                <w:lang w:eastAsia="en-US"/>
+              </w:rPr>
+              <w:t>Trieste</w:t>
+            </w:r>
+          </w:p>
+        </w:tc>
+        <w:tc>
+          <w:tcPr>
+            <w:tcW w:w="1449" w:type="dxa"/>
+          </w:tcPr>
+          <w:p>
+            <w:pPr>
+              <w:spacing w:after="160" w:line="259" w:lineRule="auto"/>
+              <w:jc w:val="right"/>
+              <w:rPr>
+                <w:rFonts w:ascii="Times New Roman" w:eastAsiaTheme="minorHAnsi" w:hAnsi="Times New Roman"/>
+                <w:lang w:eastAsia="en-US"/>
+              </w:rPr>
+            </w:pPr>
+            <w:r>
+              <w:rPr>
+                <w:rFonts w:ascii="Times New Roman" w:eastAsiaTheme="minorHAnsi" w:hAnsi="Times New Roman"/>
+                <w:lang w:eastAsia="en-US"/>
+              </w:rPr>
+              <w:t>173</w:t>
+            </w:r>
+          </w:p>
+        </w:tc>
+        <w:tc>
+          <w:tcPr>
+            <w:tcW w:w="1450" w:type="dxa"/>
+          </w:tcPr>
+          <w:p>
+            <w:pPr>
+              <w:spacing w:after="160" w:line="259" w:lineRule="auto"/>
+              <w:jc w:val="right"/>
+              <w:rPr>
+                <w:rFonts w:ascii="Times New Roman" w:eastAsiaTheme="minorHAnsi" w:hAnsi="Times New Roman"/>
+                <w:lang w:eastAsia="en-US"/>
+              </w:rPr>
+            </w:pPr>
+            <w:r>
+              <w:rPr>
+                <w:rFonts w:ascii="Times New Roman" w:eastAsiaTheme="minorHAnsi" w:hAnsi="Times New Roman"/>
+                <w:lang w:eastAsia="en-US"/>
+              </w:rPr>
+              <w:t>411</w:t>
+            </w:r>
+          </w:p>
+        </w:tc>
+      </w:tr>
+      <w:tr>
+        <w:trPr>
+          <w:trHeight w:val="277"/>
+        </w:trPr>
+        <w:tc>
+          <w:tcPr>
+            <w:tcW w:w="1449" w:type="dxa"/>
+          </w:tcPr>
+          <w:p>
+            <w:pPr>
+              <w:spacing w:after="160" w:line="259" w:lineRule="auto"/>
+              <w:rPr>
+                <w:rFonts w:ascii="Times New Roman" w:eastAsiaTheme="minorHAnsi" w:hAnsi="Times New Roman"/>
+                <w:b/>
+                <w:lang w:eastAsia="en-US"/>
+              </w:rPr>
+            </w:pPr>
+            <w:r>
+              <w:rPr>
+                <w:rFonts w:ascii="Times New Roman" w:eastAsiaTheme="minorHAnsi" w:hAnsi="Times New Roman"/>
+                <w:b/>
+                <w:lang w:eastAsia="en-US"/>
+              </w:rPr>
+              <w:t>Totale</w:t>
+            </w:r>
+          </w:p>
+        </w:tc>
+        <w:tc>
+          <w:tcPr>
+            <w:tcW w:w="1449" w:type="dxa"/>
+          </w:tcPr>
+          <w:p>
+            <w:pPr>
+              <w:spacing w:after="160" w:line="259" w:lineRule="auto"/>
+              <w:jc w:val="right"/>
+              <w:rPr>
+                <w:rFonts w:ascii="Times New Roman" w:eastAsiaTheme="minorHAnsi" w:hAnsi="Times New Roman"/>
+                <w:b/>
+                <w:lang w:eastAsia="en-US"/>
+              </w:rPr>
+            </w:pPr>
+            <w:r>
+              <w:rPr>
+                <w:rFonts w:ascii="Times New Roman" w:eastAsiaTheme="minorHAnsi" w:hAnsi="Times New Roman"/>
+                <w:b/>
+                <w:lang w:eastAsia="en-US"/>
+              </w:rPr>
+              <w:t>5876</w:t>
+            </w:r>
+          </w:p>
+        </w:tc>
+        <w:tc>
+          <w:tcPr>
+            <w:tcW w:w="1450" w:type="dxa"/>
+          </w:tcPr>
+          <w:p>
+            <w:pPr>
+              <w:spacing w:after="160" w:line="259" w:lineRule="auto"/>
+              <w:jc w:val="right"/>
+              <w:rPr>
+                <w:rFonts w:ascii="Times New Roman" w:eastAsiaTheme="minorHAnsi" w:hAnsi="Times New Roman"/>
+                <w:b/>
+                <w:lang w:eastAsia="en-US"/>
+              </w:rPr>
+            </w:pPr>
+            <w:r>
+              <w:rPr>
+                <w:rFonts w:ascii="Times New Roman" w:eastAsiaTheme="minorHAnsi" w:hAnsi="Times New Roman"/>
+                <w:b/>
+                <w:lang w:eastAsia="en-US"/>
+              </w:rPr>
+              <w:t>17628</w:t>
+            </w:r>
+          </w:p>
+        </w:tc>
+      </w:tr>
+    </w:tbl>
+    <w:p>
+      <w:pPr>
+        <w:rPr>
+          <w:rStyle w:val="Titolo3Carattere"/>
+        </w:rPr>
+      </w:pPr>
+    </w:p>
+    <w:p>
+      <w:pPr>
+        <w:rPr>
+          <w:rStyle w:val="Titolo3Carattere"/>
+        </w:rPr>
+      </w:pPr>
+    </w:p>
+    <w:p>
+      <w:pPr>
+        <w:rPr>
+          <w:rStyle w:val="Titolo3Carattere"/>
+        </w:rPr>
+      </w:pPr>
+    </w:p>
+    <w:p>
+      <w:pPr>
+        <w:rPr>
+          <w:rStyle w:val="Titolo3Carattere"/>
+        </w:rPr>
+      </w:pPr>
+    </w:p>
+    <w:p>
+      <w:pPr>
+        <w:rPr>
+          <w:rStyle w:val="Titolo3Carattere"/>
+        </w:rPr>
+      </w:pPr>
+    </w:p>
+    <w:p>
+      <w:pPr>
+        <w:rPr>
+          <w:rStyle w:val="Titolo3Carattere"/>
+        </w:rPr>
+      </w:pPr>
+    </w:p>
+    <w:p>
+      <w:pPr>
+        <w:rPr>
+          <w:rStyle w:val="Titolo3Carattere"/>
+        </w:rPr>
+      </w:pPr>
+    </w:p>
+    <w:p>
+      <w:pPr>
+        <w:rPr>
+          <w:rStyle w:val="Titolo3Carattere"/>
+        </w:rPr>
+      </w:pPr>
+    </w:p>
+    <w:p>
+      <w:pPr>
+        <w:rPr>
+          <w:rStyle w:val="Titolo3Carattere"/>
+        </w:rPr>
+      </w:pPr>
+    </w:p>
+    <w:p>
+      <w:pPr>
+        <w:rPr>
+          <w:rStyle w:val="Titolo3Carattere"/>
+        </w:rPr>
+      </w:pPr>
+    </w:p>
+    <w:p>
+      <w:pPr>
+        <w:rPr>
+          <w:rStyle w:val="Titolo3Carattere"/>
+        </w:rPr>
+      </w:pPr>
+    </w:p>
+    <w:p>
+      <w:pPr>
+        <w:rPr>
+          <w:rStyle w:val="Titolo3Carattere"/>
+        </w:rPr>
+      </w:pPr>
+    </w:p>
+    <w:p>
+      <w:pPr>
+        <w:rPr>
+          <w:rStyle w:val="Titolo3Carattere"/>
+        </w:rPr>
+      </w:pPr>
+    </w:p>
+    <w:p>
+      <w:pPr>
+        <w:rPr>
+          <w:rStyle w:val="Titolo3Carattere"/>
+        </w:rPr>
+      </w:pPr>
+    </w:p>
+    <w:p>
+      <w:pPr>
+        <w:rPr>
+          <w:rStyle w:val="Titolo3Carattere"/>
+        </w:rPr>
+      </w:pPr>
+    </w:p>
+    <w:p>
+      <w:pPr>
+        <w:rPr>
+          <w:rStyle w:val="Titolo3Carattere"/>
+        </w:rPr>
+      </w:pPr>
+    </w:p>
+    <w:p>
+      <w:pPr>
+        <w:rPr>
+          <w:rStyle w:val="Titolo3Carattere"/>
+        </w:rPr>
+      </w:pPr>
+    </w:p>
+    <w:p>
+      <w:pPr>
+        <w:rPr>
+          <w:rStyle w:val="Titolo3Carattere"/>
+        </w:rPr>
+      </w:pPr>
+    </w:p>
+    <w:p>
+      <w:pPr>
+        <w:rPr>
+          <w:rStyle w:val="Titolo3Carattere"/>
+        </w:rPr>
+      </w:pPr>
+    </w:p>
+    <w:p>
+      <w:pPr>
+        <w:rPr>
+          <w:rFonts w:ascii="Times New Roman" w:hAnsi="Times New Roman"/>
+        </w:rPr>
+      </w:pPr>
+      <w:r>
+        <w:rPr>
+          <w:rFonts w:ascii="Times New Roman" w:hAnsi="Times New Roman"/>
+        </w:rPr>
+        <w:t>Per prevenire i danni causati dal particolato atmosferico sono state fissate delle soglie per la protezione della protezione umana. Nello specifico le soglie sono le seguenti:</w:t>
+      </w:r>
+    </w:p>
+    <w:p>
+      <w:pPr>
+        <w:pStyle w:val="Paragrafoelenco"/>
+        <w:numPr>
+          <w:ilvl w:val="0"/>
+          <w:numId w:val="4"/>
+        </w:numPr>
+        <w:jc w:val="left"/>
+        <w:rPr>
+          <w:rFonts w:ascii="Times New Roman" w:hAnsi="Times New Roman"/>
+        </w:rPr>
+      </w:pPr>
+      <w:r>
+        <w:rPr>
+          <w:rFonts w:ascii="Times New Roman" w:hAnsi="Times New Roman"/>
+        </w:rPr>
+        <w:t xml:space="preserve">Limite giornaliero PM10: </w:t>
+      </w:r>
+      <w:r>
+        <w:rPr>
+          <w:rFonts w:ascii="Times New Roman" w:hAnsi="Times New Roman"/>
+        </w:rPr>
+        <w:t>50 µg/m³ media oraria da non superare più di 35 giorni/anno</w:t>
+      </w:r>
+    </w:p>
+    <w:p>
+      <w:pPr>
+        <w:pStyle w:val="Paragrafoelenco"/>
+        <w:numPr>
+          <w:ilvl w:val="0"/>
+          <w:numId w:val="4"/>
+        </w:numPr>
+        <w:jc w:val="left"/>
+        <w:rPr>
+          <w:rFonts w:ascii="Times New Roman" w:hAnsi="Times New Roman"/>
+        </w:rPr>
+      </w:pPr>
+      <w:r>
+        <w:rPr>
+          <w:rFonts w:ascii="Times New Roman" w:hAnsi="Times New Roman"/>
+        </w:rPr>
+        <w:t xml:space="preserve">Limite annuale PM10: </w:t>
+      </w:r>
+      <w:r>
+        <w:rPr>
+          <w:rFonts w:ascii="Times New Roman" w:hAnsi="Times New Roman"/>
+        </w:rPr>
+        <w:t>40 µg/m³ media annua</w:t>
+      </w:r>
+    </w:p>
+    <w:p>
+      <w:pPr>
+        <w:pStyle w:val="Paragrafoelenco"/>
+        <w:numPr>
+          <w:ilvl w:val="0"/>
+          <w:numId w:val="4"/>
+        </w:numPr>
+        <w:jc w:val="left"/>
+        <w:rPr>
+          <w:rFonts w:ascii="Times New Roman" w:hAnsi="Times New Roman"/>
+        </w:rPr>
+      </w:pPr>
+      <w:r>
+        <w:rPr>
+          <w:rFonts w:ascii="Times New Roman" w:hAnsi="Times New Roman"/>
+        </w:rPr>
+        <w:t xml:space="preserve">Limite annuale </w:t>
+      </w:r>
+      <w:r>
+        <w:rPr>
+          <w:rFonts w:ascii="Times New Roman" w:hAnsi="Times New Roman"/>
+        </w:rPr>
+        <w:t xml:space="preserve">PM2.5: </w:t>
+      </w:r>
+      <w:r>
+        <w:rPr>
+          <w:rFonts w:ascii="Times New Roman" w:hAnsi="Times New Roman"/>
+        </w:rPr>
+        <w:t xml:space="preserve">25 µg/m³ media annua </w:t>
+      </w:r>
+    </w:p>
+    <w:p>
+      <w:pPr>
+        <w:ind w:left="360"/>
+        <w:jc w:val="left"/>
+        <w:rPr>
+          <w:rFonts w:ascii="Times New Roman" w:hAnsi="Times New Roman"/>
+        </w:rPr>
+      </w:pPr>
+    </w:p>
+    <w:p>
+      <w:pPr>
+        <w:jc w:val="left"/>
+        <w:rPr>
+          <w:rStyle w:val="Titolo3Carattere"/>
+        </w:rPr>
+      </w:pPr>
+      <w:r>
+        <w:rPr>
+          <w:rStyle w:val="Titolo3Carattere"/>
+        </w:rPr>
+        <w:t>Ossidi di azoto</w:t>
+      </w:r>
+    </w:p>
+    <w:p>
+      <w:pPr>
+        <w:rPr>
+          <w:rFonts w:ascii="Times New Roman" w:hAnsi="Times New Roman"/>
+        </w:rPr>
+      </w:pPr>
+      <w:r>
+        <w:rPr>
+          <w:rFonts w:ascii="Times New Roman" w:hAnsi="Times New Roman"/>
+        </w:rPr>
+        <w:t xml:space="preserve">I Successivi inquinanti presi in considerazione </w:t>
+      </w:r>
+      <w:r>
+        <w:rPr>
+          <w:rFonts w:ascii="Times New Roman" w:hAnsi="Times New Roman"/>
+        </w:rPr>
+        <w:t xml:space="preserve">sono gli ossidi di azoto, le combinazioni di azoto e ossigeno presenti nell’aria sono </w:t>
+      </w:r>
+      <w:r>
+        <w:rPr>
+          <w:rFonts w:ascii="Times New Roman" w:hAnsi="Times New Roman"/>
+        </w:rPr>
+        <w:t xml:space="preserve">classificati in funzione dello </w:t>
+      </w:r>
+      <w:r>
+        <w:rPr>
+          <w:rFonts w:ascii="Times New Roman" w:hAnsi="Times New Roman"/>
+        </w:rPr>
+        <w:t>stato di ossidazione dell'azoto e sono le seguenti:</w:t>
+      </w:r>
+    </w:p>
+    <w:p>
+      <w:pPr>
+        <w:pStyle w:val="Paragrafoelenco"/>
+        <w:numPr>
+          <w:ilvl w:val="0"/>
+          <w:numId w:val="5"/>
+        </w:numPr>
+        <w:rPr>
+          <w:rFonts w:ascii="Times New Roman" w:hAnsi="Times New Roman"/>
+        </w:rPr>
+      </w:pPr>
+      <w:r>
+        <w:rPr>
+          <w:rFonts w:ascii="Times New Roman" w:hAnsi="Times New Roman"/>
+          <w:b/>
+        </w:rPr>
+        <w:t>NO</w:t>
+      </w:r>
+      <w:r>
+        <w:rPr>
+          <w:rFonts w:ascii="Times New Roman" w:hAnsi="Times New Roman"/>
+        </w:rPr>
+        <w:t xml:space="preserve"> Ossido di azoto.</w:t>
+      </w:r>
+    </w:p>
+    <w:p>
+      <w:pPr>
+        <w:pStyle w:val="Paragrafoelenco"/>
+        <w:numPr>
+          <w:ilvl w:val="0"/>
+          <w:numId w:val="5"/>
+        </w:numPr>
+        <w:rPr>
+          <w:rFonts w:ascii="Times New Roman" w:hAnsi="Times New Roman"/>
+        </w:rPr>
+      </w:pPr>
+      <m:oMath>
+        <m:sSub>
+          <m:sSubPr>
+            <m:ctrlPr>
+              <w:rPr>
+                <w:rFonts w:ascii="Cambria Math" w:hAnsi="Cambria Math"/>
+                <w:b/>
+              </w:rPr>
+            </m:ctrlPr>
+          </m:sSubPr>
+          <m:e>
+            <m:r>
+              <m:rPr>
+                <m:sty m:val="b"/>
+              </m:rPr>
+              <w:rPr>
+                <w:rFonts w:ascii="Cambria Math" w:hAnsi="Cambria Math"/>
+              </w:rPr>
+              <m:t>N</m:t>
+            </m:r>
+          </m:e>
+          <m:sub>
+            <m:r>
+              <m:rPr>
+                <m:sty m:val="b"/>
+              </m:rPr>
+              <w:rPr>
+                <w:rFonts w:ascii="Cambria Math" w:hAnsi="Cambria Math"/>
+              </w:rPr>
+              <m:t>2</m:t>
+            </m:r>
+          </m:sub>
+        </m:sSub>
+        <m:sSub>
+          <m:sSubPr>
+            <m:ctrlPr>
+              <w:rPr>
+                <w:rFonts w:ascii="Cambria Math" w:hAnsi="Cambria Math"/>
+                <w:b/>
+              </w:rPr>
+            </m:ctrlPr>
+          </m:sSubPr>
+          <m:e>
+            <m:r>
+              <m:rPr>
+                <m:sty m:val="b"/>
+              </m:rPr>
+              <w:rPr>
+                <w:rFonts w:ascii="Cambria Math" w:hAnsi="Cambria Math"/>
+              </w:rPr>
+              <m:t>O</m:t>
+            </m:r>
+          </m:e>
+          <m:sub>
+            <m:r>
+              <m:rPr>
+                <m:sty m:val="b"/>
+              </m:rPr>
+              <w:rPr>
+                <w:rFonts w:ascii="Cambria Math" w:hAnsi="Cambria Math"/>
+              </w:rPr>
+              <m:t>3</m:t>
+            </m:r>
+          </m:sub>
+        </m:sSub>
+      </m:oMath>
+      <w:r>
+        <w:rPr>
+          <w:rFonts w:ascii="Times New Roman" w:hAnsi="Times New Roman"/>
+        </w:rPr>
+        <w:t>Triossido di azoto (Anidride nitrosa).</w:t>
+      </w:r>
+    </w:p>
+    <w:p>
+      <w:pPr>
+        <w:pStyle w:val="Paragrafoelenco"/>
+        <w:numPr>
+          <w:ilvl w:val="0"/>
+          <w:numId w:val="5"/>
+        </w:numPr>
+        <w:rPr>
+          <w:rFonts w:ascii="Times New Roman" w:hAnsi="Times New Roman"/>
+        </w:rPr>
+      </w:pPr>
+      <m:oMath>
+        <m:sSub>
+          <m:sSubPr>
+            <m:ctrlPr>
+              <w:rPr>
+                <w:rFonts w:ascii="Cambria Math" w:hAnsi="Cambria Math"/>
+                <w:b/>
+              </w:rPr>
+            </m:ctrlPr>
+          </m:sSubPr>
+          <m:e>
+            <m:r>
+              <m:rPr>
+                <m:sty m:val="b"/>
+              </m:rPr>
+              <w:rPr>
+                <w:rFonts w:ascii="Cambria Math" w:hAnsi="Cambria Math"/>
+              </w:rPr>
+              <m:t>NO</m:t>
+            </m:r>
+          </m:e>
+          <m:sub>
+            <m:r>
+              <m:rPr>
+                <m:sty m:val="b"/>
+              </m:rPr>
+              <w:rPr>
+                <w:rFonts w:ascii="Cambria Math" w:hAnsi="Cambria Math"/>
+              </w:rPr>
+              <m:t>2</m:t>
+            </m:r>
+          </m:sub>
+        </m:sSub>
+      </m:oMath>
+      <w:r>
+        <w:rPr>
+          <w:rFonts w:ascii="Times New Roman" w:hAnsi="Times New Roman"/>
+          <w:b/>
+        </w:rPr>
+        <w:t xml:space="preserve"> </w:t>
+      </w:r>
+      <w:r>
+        <w:rPr>
+          <w:rFonts w:ascii="Times New Roman" w:hAnsi="Times New Roman"/>
+        </w:rPr>
+        <w:t>Biossido di azoto.</w:t>
+      </w:r>
+    </w:p>
+    <w:p>
+      <w:pPr>
+        <w:pStyle w:val="Paragrafoelenco"/>
+        <w:numPr>
+          <w:ilvl w:val="0"/>
+          <w:numId w:val="5"/>
+        </w:numPr>
+        <w:rPr>
+          <w:rFonts w:ascii="Times New Roman" w:hAnsi="Times New Roman"/>
+        </w:rPr>
+      </w:pPr>
+      <m:oMath>
+        <m:sSub>
+          <m:sSubPr>
+            <m:ctrlPr>
+              <w:rPr>
+                <w:rFonts w:ascii="Cambria Math" w:hAnsi="Cambria Math"/>
+                <w:b/>
+              </w:rPr>
+            </m:ctrlPr>
+          </m:sSubPr>
+          <m:e>
+            <m:r>
+              <m:rPr>
+                <m:sty m:val="b"/>
+              </m:rPr>
+              <w:rPr>
+                <w:rFonts w:ascii="Cambria Math" w:hAnsi="Cambria Math"/>
+              </w:rPr>
+              <m:t>N</m:t>
+            </m:r>
+          </m:e>
+          <m:sub>
+            <m:r>
+              <m:rPr>
+                <m:sty m:val="b"/>
+              </m:rPr>
+              <w:rPr>
+                <w:rFonts w:ascii="Cambria Math" w:hAnsi="Cambria Math"/>
+              </w:rPr>
+              <m:t>2</m:t>
+            </m:r>
+          </m:sub>
+        </m:sSub>
+        <m:sSub>
+          <m:sSubPr>
+            <m:ctrlPr>
+              <w:rPr>
+                <w:rFonts w:ascii="Cambria Math" w:hAnsi="Cambria Math"/>
+                <w:b/>
+              </w:rPr>
+            </m:ctrlPr>
+          </m:sSubPr>
+          <m:e>
+            <m:r>
+              <m:rPr>
+                <m:sty m:val="b"/>
+              </m:rPr>
+              <w:rPr>
+                <w:rFonts w:ascii="Cambria Math" w:hAnsi="Cambria Math"/>
+              </w:rPr>
+              <m:t>O</m:t>
+            </m:r>
+          </m:e>
+          <m:sub>
+            <m:r>
+              <m:rPr>
+                <m:sty m:val="b"/>
+              </m:rPr>
+              <w:rPr>
+                <w:rFonts w:ascii="Cambria Math" w:hAnsi="Cambria Math"/>
+              </w:rPr>
+              <m:t>4</m:t>
+            </m:r>
+          </m:sub>
+        </m:sSub>
+      </m:oMath>
+      <w:r>
+        <w:rPr>
+          <w:rFonts w:ascii="Times New Roman" w:hAnsi="Times New Roman"/>
+        </w:rPr>
+        <w:t xml:space="preserve"> Tetrossido di di azoto (Ipoazotide).</w:t>
+      </w:r>
+    </w:p>
+    <w:p>
+      <w:pPr>
+        <w:pStyle w:val="Paragrafoelenco"/>
+        <w:numPr>
+          <w:ilvl w:val="0"/>
+          <w:numId w:val="5"/>
+        </w:numPr>
+        <w:rPr>
+          <w:rFonts w:ascii="Times New Roman" w:hAnsi="Times New Roman"/>
+        </w:rPr>
+      </w:pPr>
+      <m:oMath>
+        <m:sSub>
+          <m:sSubPr>
+            <m:ctrlPr>
+              <w:rPr>
+                <w:rFonts w:ascii="Cambria Math" w:hAnsi="Cambria Math"/>
+                <w:b/>
+              </w:rPr>
+            </m:ctrlPr>
+          </m:sSubPr>
+          <m:e>
+            <m:r>
+              <m:rPr>
+                <m:sty m:val="b"/>
+              </m:rPr>
+              <w:rPr>
+                <w:rFonts w:ascii="Cambria Math" w:hAnsi="Cambria Math"/>
+              </w:rPr>
+              <m:t>N</m:t>
+            </m:r>
+          </m:e>
+          <m:sub>
+            <m:r>
+              <m:rPr>
+                <m:sty m:val="b"/>
+              </m:rPr>
+              <w:rPr>
+                <w:rFonts w:ascii="Cambria Math" w:hAnsi="Cambria Math"/>
+              </w:rPr>
+              <m:t>2</m:t>
+            </m:r>
+          </m:sub>
+        </m:sSub>
+        <m:sSub>
+          <m:sSubPr>
+            <m:ctrlPr>
+              <w:rPr>
+                <w:rFonts w:ascii="Cambria Math" w:hAnsi="Cambria Math"/>
+                <w:b/>
+              </w:rPr>
+            </m:ctrlPr>
+          </m:sSubPr>
+          <m:e>
+            <m:r>
+              <m:rPr>
+                <m:sty m:val="b"/>
+              </m:rPr>
+              <w:rPr>
+                <w:rFonts w:ascii="Cambria Math" w:hAnsi="Cambria Math"/>
+              </w:rPr>
+              <m:t>O</m:t>
+            </m:r>
+          </m:e>
+          <m:sub>
+            <m:r>
+              <m:rPr>
+                <m:sty m:val="b"/>
+              </m:rPr>
+              <w:rPr>
+                <w:rFonts w:ascii="Cambria Math" w:hAnsi="Cambria Math"/>
+              </w:rPr>
+              <m:t>5</m:t>
+            </m:r>
+          </m:sub>
+        </m:sSub>
+      </m:oMath>
+      <w:r>
+        <w:rPr>
+          <w:rFonts w:ascii="Times New Roman" w:hAnsi="Times New Roman"/>
+        </w:rPr>
+        <w:t xml:space="preserve"> Pentossido di di azoto (Anidride nitrica).</w:t>
+      </w:r>
+    </w:p>
+    <w:p>
+      <w:pPr>
+        <w:rPr>
+          <w:rFonts w:ascii="Times New Roman" w:hAnsi="Times New Roman"/>
+        </w:rPr>
+      </w:pPr>
+      <w:r>
+        <w:rPr>
+          <w:rFonts w:ascii="Times New Roman" w:hAnsi="Times New Roman"/>
+        </w:rPr>
+        <w:t xml:space="preserve">Tra queste le </w:t>
+      </w:r>
+      <w:r>
+        <w:rPr>
+          <w:rFonts w:ascii="Times New Roman" w:hAnsi="Times New Roman"/>
+        </w:rPr>
+        <w:t>specie chimiche presenti in aria come inquinanti naturali ed antropogenici e che destano maggiori preoccupazioni in termini di inquinamento atmosferico, sono essenzialmente o</w:t>
+      </w:r>
+      <w:r>
+        <w:rPr>
+          <w:rFonts w:ascii="Times New Roman" w:hAnsi="Times New Roman"/>
+        </w:rPr>
+        <w:t xml:space="preserve">ssido e biossido di azoto (NO e </w:t>
+      </w:r>
+      <m:oMath>
+        <m:sSub>
+          <m:sSubPr>
+            <m:ctrlPr>
+              <w:rPr>
+                <w:rFonts w:ascii="Cambria Math" w:hAnsi="Cambria Math"/>
+              </w:rPr>
+            </m:ctrlPr>
+          </m:sSubPr>
+          <m:e>
+            <m:r>
+              <m:rPr>
+                <m:sty m:val="p"/>
+              </m:rPr>
+              <w:rPr>
+                <w:rFonts w:ascii="Cambria Math" w:hAnsi="Cambria Math"/>
+              </w:rPr>
+              <m:t>NO</m:t>
+            </m:r>
+          </m:e>
+          <m:sub>
+            <m:r>
+              <m:rPr>
+                <m:sty m:val="p"/>
+              </m:rPr>
+              <w:rPr>
+                <w:rFonts w:ascii="Cambria Math" w:hAnsi="Cambria Math"/>
+              </w:rPr>
+              <m:t>2</m:t>
+            </m:r>
+          </m:sub>
+        </m:sSub>
+      </m:oMath>
+      <w:r>
+        <w:rPr>
+          <w:rFonts w:ascii="Times New Roman" w:hAnsi="Times New Roman"/>
+        </w:rPr>
+        <w:t>).</w:t>
+      </w:r>
+      <w:r>
+        <w:rPr>
+          <w:rFonts w:ascii="Times New Roman" w:hAnsi="Times New Roman"/>
+        </w:rPr>
+        <w:t xml:space="preserve"> Queste sono anche le specie chimiche analizzate in questo studio oltre che le maggiormente monitorate da ARPA Lombardia tra gli ossidi di azoto. </w:t>
+      </w:r>
+      <w:r>
+        <w:rPr>
+          <w:rFonts w:ascii="Times New Roman" w:hAnsi="Times New Roman"/>
+        </w:rPr>
+        <w:t xml:space="preserve">Il termine </w:t>
+      </w:r>
+      <m:oMath>
+        <m:sSub>
+          <m:sSubPr>
+            <m:ctrlPr>
+              <w:rPr>
+                <w:rFonts w:ascii="Cambria Math" w:hAnsi="Cambria Math"/>
+              </w:rPr>
+            </m:ctrlPr>
+          </m:sSubPr>
+          <m:e>
+            <m:r>
+              <m:rPr>
+                <m:sty m:val="p"/>
+              </m:rPr>
+              <w:rPr>
+                <w:rFonts w:ascii="Cambria Math" w:hAnsi="Cambria Math"/>
+              </w:rPr>
+              <m:t>NO</m:t>
+            </m:r>
+          </m:e>
+          <m:sub>
+            <m:r>
+              <m:rPr>
+                <m:sty m:val="p"/>
+              </m:rPr>
+              <w:rPr>
+                <w:rFonts w:ascii="Cambria Math" w:hAnsi="Cambria Math"/>
+              </w:rPr>
+              <m:t>x</m:t>
+            </m:r>
+          </m:sub>
+        </m:sSub>
+      </m:oMath>
+      <w:r>
+        <w:rPr>
+          <w:rFonts w:ascii="Times New Roman" w:hAnsi="Times New Roman"/>
+        </w:rPr>
+        <w:t xml:space="preserve"> indica la somma del monossido di azoto (NO) e del biossido di azoto (</w:t>
+      </w:r>
+      <m:oMath>
+        <m:sSub>
+          <m:sSubPr>
+            <m:ctrlPr>
+              <w:rPr>
+                <w:rFonts w:ascii="Cambria Math" w:hAnsi="Cambria Math"/>
+              </w:rPr>
+            </m:ctrlPr>
+          </m:sSubPr>
+          <m:e>
+            <m:r>
+              <m:rPr>
+                <m:sty m:val="p"/>
+              </m:rPr>
+              <w:rPr>
+                <w:rFonts w:ascii="Cambria Math" w:hAnsi="Cambria Math"/>
+              </w:rPr>
+              <m:t>NO</m:t>
+            </m:r>
+          </m:e>
+          <m:sub>
+            <m:r>
+              <m:rPr>
+                <m:sty m:val="p"/>
+              </m:rPr>
+              <w:rPr>
+                <w:rFonts w:ascii="Cambria Math" w:hAnsi="Cambria Math"/>
+              </w:rPr>
+              <m:t>2</m:t>
+            </m:r>
+          </m:sub>
+        </m:sSub>
+      </m:oMath>
+      <w:r>
+        <w:rPr>
+          <w:rFonts w:ascii="Times New Roman" w:hAnsi="Times New Roman"/>
+        </w:rPr>
+        <w:t xml:space="preserve">). L'ossido di azoto è un inquinante primario che si forma generalmente dai processi di combustione ad alta temperatura; è un gas a tossicità limitata, al contrario del biossido di azoto. L' </w:t>
+      </w:r>
+      <m:oMath>
+        <m:sSub>
+          <m:sSubPr>
+            <m:ctrlPr>
+              <w:rPr>
+                <w:rFonts w:ascii="Cambria Math" w:hAnsi="Cambria Math"/>
+              </w:rPr>
+            </m:ctrlPr>
+          </m:sSubPr>
+          <m:e>
+            <m:r>
+              <m:rPr>
+                <m:sty m:val="p"/>
+              </m:rPr>
+              <w:rPr>
+                <w:rFonts w:ascii="Cambria Math" w:hAnsi="Cambria Math"/>
+              </w:rPr>
+              <m:t>NO</m:t>
+            </m:r>
+          </m:e>
+          <m:sub>
+            <m:r>
+              <m:rPr>
+                <m:sty m:val="p"/>
+              </m:rPr>
+              <w:rPr>
+                <w:rFonts w:ascii="Cambria Math" w:hAnsi="Cambria Math"/>
+              </w:rPr>
+              <m:t>2</m:t>
+            </m:r>
+          </m:sub>
+        </m:sSub>
+      </m:oMath>
+      <w:r>
+        <w:rPr>
+          <w:rFonts w:ascii="Times New Roman" w:hAnsi="Times New Roman"/>
+        </w:rPr>
+        <w:t xml:space="preserve"> ha un odore forte, pungente, è irritante e di colore giallo-rosso.</w:t>
+      </w:r>
+    </w:p>
+    <w:p>
+      <w:pPr>
+        <w:rPr>
+          <w:rFonts w:ascii="Times New Roman" w:hAnsi="Times New Roman"/>
+        </w:rPr>
+      </w:pPr>
+      <w:r>
+        <w:rPr>
+          <w:rFonts w:ascii="Times New Roman" w:hAnsi="Times New Roman"/>
+        </w:rPr>
+        <w:t>È responsabile, con altri prodotti, del cosiddetto smog fotochimico, in quanto base per la produzione di una serie di inquinanti secondari pericolosi come l'ozono o l'acido nitrico.</w:t>
+      </w:r>
+      <w:r>
+        <w:rPr>
+          <w:rFonts w:ascii="Times New Roman" w:hAnsi="Times New Roman"/>
+        </w:rPr>
+        <w:br/>
+        <w:t>Lo smog fotochimico è</w:t>
+      </w:r>
+      <w:r>
+        <w:rPr>
+          <w:rFonts w:ascii="Times New Roman" w:hAnsi="Times New Roman"/>
+        </w:rPr>
+        <w:t xml:space="preserve"> la miscela di composti ossidanti</w:t>
+      </w:r>
+    </w:p>
+    <w:p>
+      <w:pPr>
+        <w:rPr>
+          <w:rFonts w:ascii="Times New Roman" w:hAnsi="Times New Roman"/>
+        </w:rPr>
+      </w:pPr>
+      <w:r>
+        <w:rPr>
+          <w:rFonts w:ascii="Times New Roman" w:hAnsi="Times New Roman"/>
+        </w:rPr>
+        <w:t xml:space="preserve">presente nei bassi strati della troposfera, </w:t>
+      </w:r>
+      <w:r>
+        <w:rPr>
+          <w:rFonts w:ascii="Times New Roman" w:hAnsi="Times New Roman"/>
+        </w:rPr>
+        <w:t>d</w:t>
+      </w:r>
+      <w:r>
+        <w:rPr>
+          <w:rFonts w:ascii="Times New Roman" w:hAnsi="Times New Roman"/>
+        </w:rPr>
+        <w:t>ove si forma a seguito di complessi</w:t>
+      </w:r>
+    </w:p>
+    <w:p>
+      <w:pPr>
+        <w:rPr>
+          <w:rFonts w:ascii="Times New Roman" w:hAnsi="Times New Roman"/>
+        </w:rPr>
+      </w:pPr>
+      <w:r>
+        <w:rPr>
+          <w:rFonts w:ascii="Times New Roman" w:hAnsi="Times New Roman"/>
+        </w:rPr>
+        <w:t>meccanismi di reazione fotochimici</w:t>
+      </w:r>
+      <w:r>
+        <w:rPr>
+          <w:rFonts w:ascii="Times New Roman" w:hAnsi="Times New Roman"/>
+        </w:rPr>
+        <w:t>. Questi,</w:t>
+      </w:r>
+      <w:r>
+        <w:rPr>
+          <w:rFonts w:ascii="Times New Roman" w:hAnsi="Times New Roman"/>
+        </w:rPr>
+        <w:t xml:space="preserve"> in presenza di radiazione solare,</w:t>
+      </w:r>
+    </w:p>
+    <w:p>
+      <w:pPr>
+        <w:rPr>
+          <w:rFonts w:ascii="Times New Roman" w:hAnsi="Times New Roman"/>
+        </w:rPr>
+      </w:pPr>
+      <w:r>
+        <w:rPr>
+          <w:rFonts w:ascii="Times New Roman" w:hAnsi="Times New Roman"/>
+        </w:rPr>
+        <w:t>coinvolgono quali precursori principali gli idrocarburi non metanici e gli</w:t>
+      </w:r>
+    </w:p>
+    <w:p>
+      <w:pPr>
+        <w:rPr>
+          <w:rFonts w:ascii="Times New Roman" w:hAnsi="Times New Roman"/>
+        </w:rPr>
+      </w:pPr>
+      <w:r>
+        <w:rPr>
+          <w:rFonts w:ascii="Times New Roman" w:hAnsi="Times New Roman"/>
+        </w:rPr>
+        <w:t>ossidi di azoto</w:t>
+      </w:r>
+      <w:r>
+        <w:rPr>
+          <w:rFonts w:ascii="Times New Roman" w:hAnsi="Times New Roman"/>
+        </w:rPr>
+        <w:t xml:space="preserve">. </w:t>
+      </w:r>
+      <w:r>
+        <w:rPr>
+          <w:rFonts w:ascii="Times New Roman" w:hAnsi="Times New Roman"/>
+        </w:rPr>
+        <w:t>Lo smog fotochimico contiene un’ampia varietà di sostanze di</w:t>
+      </w:r>
+    </w:p>
+    <w:p>
+      <w:pPr>
+        <w:rPr>
+          <w:rFonts w:ascii="Times New Roman" w:hAnsi="Times New Roman"/>
+        </w:rPr>
+      </w:pPr>
+      <w:r>
+        <w:rPr>
+          <w:rFonts w:ascii="Times New Roman" w:hAnsi="Times New Roman"/>
+        </w:rPr>
+        <w:t xml:space="preserve">interesse ambientale </w:t>
+      </w:r>
+      <w:r>
+        <w:rPr>
+          <w:rFonts w:ascii="Times New Roman" w:hAnsi="Times New Roman"/>
+        </w:rPr>
+        <w:t>costituite</w:t>
+      </w:r>
+      <w:r>
+        <w:rPr>
+          <w:rFonts w:ascii="Times New Roman" w:hAnsi="Times New Roman"/>
+        </w:rPr>
+        <w:t xml:space="preserve"> principalmente:</w:t>
+      </w:r>
+      <w:r>
+        <w:rPr>
+          <w:rFonts w:ascii="Times New Roman" w:hAnsi="Times New Roman"/>
+        </w:rPr>
+        <w:t xml:space="preserve"> dall’ozono, dal biossido di azoto</w:t>
+      </w:r>
+    </w:p>
+    <w:p>
+      <w:pPr>
+        <w:rPr>
+          <w:rFonts w:ascii="Times New Roman" w:hAnsi="Times New Roman"/>
+        </w:rPr>
+      </w:pPr>
+      <w:r>
+        <w:rPr>
+          <w:rFonts w:ascii="Times New Roman" w:hAnsi="Times New Roman"/>
+        </w:rPr>
+        <w:t>e da al</w:t>
+      </w:r>
+      <w:r>
+        <w:rPr>
+          <w:rFonts w:ascii="Times New Roman" w:hAnsi="Times New Roman"/>
+        </w:rPr>
+        <w:t>cuni composti organici reattivi. Questi</w:t>
+      </w:r>
+      <w:r>
+        <w:rPr>
+          <w:rFonts w:ascii="Times New Roman" w:hAnsi="Times New Roman"/>
+        </w:rPr>
+        <w:t xml:space="preserve"> inquinanti</w:t>
+      </w:r>
+      <w:r>
+        <w:rPr>
+          <w:rFonts w:ascii="Times New Roman" w:hAnsi="Times New Roman"/>
+        </w:rPr>
+        <w:t xml:space="preserve"> sono</w:t>
+      </w:r>
+      <w:r>
+        <w:rPr>
+          <w:rFonts w:ascii="Times New Roman" w:hAnsi="Times New Roman"/>
+        </w:rPr>
+        <w:t xml:space="preserve"> in grado di determinare</w:t>
+      </w:r>
+    </w:p>
+    <w:p>
+      <w:pPr>
+        <w:rPr>
+          <w:rFonts w:ascii="Times New Roman" w:hAnsi="Times New Roman"/>
+        </w:rPr>
+      </w:pPr>
+      <w:r>
+        <w:rPr>
+          <w:rFonts w:ascii="Times New Roman" w:hAnsi="Times New Roman"/>
+        </w:rPr>
+        <w:t>effetti nocivi sul</w:t>
+      </w:r>
+      <w:r>
+        <w:rPr>
+          <w:rFonts w:ascii="Times New Roman" w:hAnsi="Times New Roman"/>
+        </w:rPr>
+        <w:t>la salute e sugli ecosistemi e possono provocare</w:t>
+      </w:r>
+      <w:r>
+        <w:rPr>
+          <w:rFonts w:ascii="Times New Roman" w:hAnsi="Times New Roman"/>
+        </w:rPr>
+        <w:t xml:space="preserve"> danni ai materiali da</w:t>
+      </w:r>
+    </w:p>
+    <w:p>
+      <w:pPr>
+        <w:rPr>
+          <w:rFonts w:ascii="Times New Roman" w:hAnsi="Times New Roman"/>
+        </w:rPr>
+      </w:pPr>
+      <w:r>
+        <w:rPr>
+          <w:rFonts w:ascii="Times New Roman" w:hAnsi="Times New Roman"/>
+        </w:rPr>
+        <w:t>costruzione.</w:t>
+      </w:r>
+      <w:r>
+        <w:rPr>
+          <w:rFonts w:ascii="Times New Roman" w:hAnsi="Times New Roman"/>
+        </w:rPr>
+        <w:t xml:space="preserve"> </w:t>
+      </w:r>
+      <w:r>
+        <w:rPr>
+          <w:rFonts w:ascii="Times New Roman" w:hAnsi="Times New Roman"/>
+        </w:rPr>
+        <w:t>Contribuisce per circa un terzo alla formazione delle piogge acide.</w:t>
+      </w:r>
+      <w:r>
+        <w:rPr>
+          <w:rFonts w:ascii="Times New Roman" w:hAnsi="Times New Roman"/>
+        </w:rPr>
+        <w:br/>
+      </w:r>
+      <w:r>
+        <w:rPr>
+          <w:rFonts w:ascii="Times New Roman" w:hAnsi="Times New Roman"/>
+        </w:rPr>
+        <w:t xml:space="preserve">Gli ossidi </w:t>
+      </w:r>
+      <w:r>
+        <w:rPr>
+          <w:rFonts w:ascii="Times New Roman" w:hAnsi="Times New Roman"/>
+        </w:rPr>
+        <w:t xml:space="preserve">di azoto hanno origine naturale, le fonti più importanti sono: </w:t>
+      </w:r>
+      <w:r>
+        <w:rPr>
+          <w:rFonts w:ascii="Times New Roman" w:hAnsi="Times New Roman"/>
+        </w:rPr>
+        <w:t>eruzioni vulcanic</w:t>
+      </w:r>
+      <w:r>
+        <w:rPr>
+          <w:rFonts w:ascii="Times New Roman" w:hAnsi="Times New Roman"/>
+        </w:rPr>
+        <w:t>he, incendi e processi biologici. La maggior quantità di inquinante però è di orig</w:t>
+      </w:r>
+      <w:r>
+        <w:rPr>
+          <w:rFonts w:ascii="Times New Roman" w:hAnsi="Times New Roman"/>
+        </w:rPr>
+        <w:t>i</w:t>
+      </w:r>
+      <w:r>
+        <w:rPr>
+          <w:rFonts w:ascii="Times New Roman" w:hAnsi="Times New Roman"/>
+        </w:rPr>
+        <w:t>ne</w:t>
+      </w:r>
+      <w:r>
+        <w:rPr>
+          <w:rFonts w:ascii="Times New Roman" w:hAnsi="Times New Roman"/>
+        </w:rPr>
+        <w:t xml:space="preserve"> antropica con le combustioni ad alta temperatura, come quelle che avvengono all'interno delle camere di combustione dei motori degli autoveicoli. Altre fonti di ossidi di azoto sono gli le centrali termoelettriche e in genere tutti gli impianti di combustione di tipo industriale.</w:t>
+      </w:r>
+    </w:p>
+    <w:p>
+      <w:pPr>
+        <w:rPr>
+          <w:rFonts w:ascii="Times New Roman" w:hAnsi="Times New Roman"/>
+        </w:rPr>
+      </w:pPr>
+      <w:r>
+        <w:rPr>
+          <w:rFonts w:ascii="Times New Roman" w:hAnsi="Times New Roman"/>
+        </w:rPr>
+        <w:t xml:space="preserve">L'aumento del traffico veicolare degli ultimi anni ha generato un livello crescente delle concentrazioni di ossidi di azoto, specialmente nelle aree urbane. In caso di inquinamento fortuito da monossido di azoto, la concentrazione decade </w:t>
+      </w:r>
+      <w:r>
+        <w:rPr>
+          <w:rFonts w:ascii="Times New Roman" w:hAnsi="Times New Roman"/>
+        </w:rPr>
+        <w:t xml:space="preserve">tra i 2 e i </w:t>
+      </w:r>
+      <w:r>
+        <w:rPr>
+          <w:rFonts w:ascii="Times New Roman" w:hAnsi="Times New Roman"/>
+        </w:rPr>
+        <w:t>5 giorni, ma nel caso di emissioni continue (ad esempio in aree urbane a forte traffico veicolare), si assiste all'attivazione di un ciclo giornaliero che porta alla produzione di inquinanti secondari, quali il biossido di azoto. Il picco si registra nelle ore a traffico più intenso, per poi scendere nelle ore notturne.</w:t>
+      </w:r>
+      <w:r>
+        <w:rPr>
+          <w:rFonts w:ascii="Times New Roman" w:hAnsi="Times New Roman"/>
+        </w:rPr>
+        <w:br/>
+      </w:r>
+      <w:r>
+        <w:rPr>
+          <w:rFonts w:ascii="Times New Roman" w:hAnsi="Times New Roman"/>
+        </w:rPr>
+        <w:t>Tra gli ossidi di azoto, solo l'</w:t>
+      </w:r>
+      <m:oMath>
+        <m:sSub>
+          <m:sSubPr>
+            <m:ctrlPr>
+              <w:rPr>
+                <w:rFonts w:ascii="Cambria Math" w:hAnsi="Cambria Math"/>
+              </w:rPr>
+            </m:ctrlPr>
+          </m:sSubPr>
+          <m:e>
+            <m:r>
+              <m:rPr>
+                <m:sty m:val="p"/>
+              </m:rPr>
+              <w:rPr>
+                <w:rFonts w:ascii="Cambria Math" w:hAnsi="Cambria Math"/>
+              </w:rPr>
+              <m:t>NO</m:t>
+            </m:r>
+          </m:e>
+          <m:sub>
+            <m:r>
+              <m:rPr>
+                <m:sty m:val="p"/>
+              </m:rPr>
+              <w:rPr>
+                <w:rFonts w:ascii="Cambria Math" w:hAnsi="Cambria Math"/>
+              </w:rPr>
+              <m:t>2</m:t>
+            </m:r>
+          </m:sub>
+        </m:sSub>
+      </m:oMath>
+      <w:r>
+        <w:rPr>
+          <w:rFonts w:ascii="Times New Roman" w:hAnsi="Times New Roman"/>
+        </w:rPr>
+        <w:t xml:space="preserve"> ha rilevanza tossicologica: </w:t>
+      </w:r>
+      <w:r>
+        <w:rPr>
+          <w:rFonts w:ascii="Times New Roman" w:hAnsi="Times New Roman"/>
+        </w:rPr>
+        <w:t xml:space="preserve">Provoca irritazione all'apparato respiratorio, mal di gola e tosse. </w:t>
+      </w:r>
+      <w:r>
+        <w:rPr>
+          <w:rFonts w:ascii="Times New Roman" w:hAnsi="Times New Roman"/>
+        </w:rPr>
+        <w:t>Questa irritazione</w:t>
+      </w:r>
+      <w:r>
+        <w:rPr>
+          <w:rFonts w:ascii="Times New Roman" w:hAnsi="Times New Roman"/>
+        </w:rPr>
+        <w:t>,</w:t>
+      </w:r>
+      <w:r>
+        <w:rPr>
+          <w:rFonts w:ascii="Times New Roman" w:hAnsi="Times New Roman"/>
+        </w:rPr>
+        <w:t xml:space="preserve"> </w:t>
+      </w:r>
+      <w:r>
+        <w:rPr>
+          <w:rFonts w:ascii="Times New Roman" w:hAnsi="Times New Roman"/>
+        </w:rPr>
+        <w:t>a</w:t>
+      </w:r>
+      <w:r>
+        <w:rPr>
+          <w:rFonts w:ascii="Times New Roman" w:hAnsi="Times New Roman"/>
+        </w:rPr>
+        <w:t xml:space="preserve"> lungo termine, compromette le funzioni polmonari, procurando bronchiti croniche, asma ed enfisema polmonare. Può causare anche danni all'apparato cardio-vascolare. Già con 15 ppm di </w:t>
+      </w:r>
+      <m:oMath>
+        <m:sSub>
+          <m:sSubPr>
+            <m:ctrlPr>
+              <w:rPr>
+                <w:rFonts w:ascii="Cambria Math" w:hAnsi="Cambria Math"/>
+              </w:rPr>
+            </m:ctrlPr>
+          </m:sSubPr>
+          <m:e>
+            <m:r>
+              <m:rPr>
+                <m:sty m:val="p"/>
+              </m:rPr>
+              <w:rPr>
+                <w:rFonts w:ascii="Cambria Math" w:hAnsi="Cambria Math"/>
+              </w:rPr>
+              <m:t>NO</m:t>
+            </m:r>
+          </m:e>
+          <m:sub>
+            <m:r>
+              <m:rPr>
+                <m:sty m:val="p"/>
+              </m:rPr>
+              <w:rPr>
+                <w:rFonts w:ascii="Cambria Math" w:hAnsi="Cambria Math"/>
+              </w:rPr>
+              <m:t>2</m:t>
+            </m:r>
+          </m:sub>
+        </m:sSub>
+      </m:oMath>
+      <w:r>
+        <w:rPr>
+          <w:rFonts w:ascii="Times New Roman" w:hAnsi="Times New Roman"/>
+        </w:rPr>
+        <w:t>, si avvertono irritazioni alle mucose, al naso e agli occhi. Con concentrazioni maggiori, superata la soglia di 10 ppm, il biossido di azoto porta ad avere problemi nella respirazione polmonare ed edemi polmonari. Comporta inoltre un aumento del rischio di tumore.</w:t>
+      </w:r>
+    </w:p>
+    <w:p>
+      <w:pPr>
+        <w:rPr>
+          <w:rFonts w:ascii="Times New Roman" w:hAnsi="Times New Roman"/>
+        </w:rPr>
+      </w:pPr>
+      <w:r>
+        <w:rPr>
+          <w:rFonts w:ascii="Times New Roman" w:hAnsi="Times New Roman"/>
+        </w:rPr>
+        <w:t>Riguardo al regno vegetale l</w:t>
+      </w:r>
+      <w:r>
+        <w:rPr>
+          <w:rFonts w:ascii="Times New Roman" w:hAnsi="Times New Roman"/>
+        </w:rPr>
+        <w:t>'</w:t>
+      </w:r>
+      <m:oMath>
+        <m:sSub>
+          <m:sSubPr>
+            <m:ctrlPr>
+              <w:rPr>
+                <w:rFonts w:ascii="Cambria Math" w:hAnsi="Cambria Math"/>
+              </w:rPr>
+            </m:ctrlPr>
+          </m:sSubPr>
+          <m:e>
+            <m:r>
+              <m:rPr>
+                <m:sty m:val="p"/>
+              </m:rPr>
+              <w:rPr>
+                <w:rFonts w:ascii="Cambria Math" w:hAnsi="Cambria Math"/>
+              </w:rPr>
+              <m:t>NO</m:t>
+            </m:r>
+          </m:e>
+          <m:sub>
+            <m:r>
+              <m:rPr>
+                <m:sty m:val="p"/>
+              </m:rPr>
+              <w:rPr>
+                <w:rFonts w:ascii="Cambria Math" w:hAnsi="Cambria Math"/>
+              </w:rPr>
+              <m:t>2</m:t>
+            </m:r>
+          </m:sub>
+        </m:sSub>
+        <m:r>
+          <w:rPr>
+            <w:rFonts w:ascii="Cambria Math" w:hAnsi="Cambria Math"/>
+          </w:rPr>
+          <m:t xml:space="preserve"> </m:t>
+        </m:r>
+      </m:oMath>
+      <w:r>
+        <w:rPr>
+          <w:rFonts w:ascii="Times New Roman" w:hAnsi="Times New Roman"/>
+        </w:rPr>
+        <w:t>ha effetti minori di quelli generati dal biossido di zolfo, anche se può interferire con gli scambi gassosi a livello fogliare, provocando necrosi o clorosi.</w:t>
+      </w:r>
+      <w:r>
+        <w:rPr>
+          <w:rFonts w:ascii="Times New Roman" w:hAnsi="Times New Roman"/>
+        </w:rPr>
+        <w:t xml:space="preserve"> </w:t>
+      </w:r>
+      <w:r>
+        <w:rPr>
+          <w:rFonts w:ascii="Times New Roman" w:hAnsi="Times New Roman"/>
+        </w:rPr>
+        <w:t>Il biossido di azoto provoca inoltre un eccesso di concimazione e un‘acidificazione dei terreni, danneggiando così la vegetazione</w:t>
+      </w:r>
+      <w:r>
+        <w:rPr>
+          <w:rFonts w:ascii="Times New Roman" w:hAnsi="Times New Roman"/>
+        </w:rPr>
+        <w:t xml:space="preserve">. </w:t>
+      </w:r>
+      <w:r>
+        <w:rPr>
+          <w:rFonts w:ascii="Times New Roman" w:hAnsi="Times New Roman"/>
+        </w:rPr>
+        <w:t>Gli ossidi di azoto contribuiscono anche alla formazione delle piogge acide e ha conseguenze importanti sugli ecosistemi acquatici e terrestri.</w:t>
+      </w:r>
+      <w:r>
+        <w:rPr>
+          <w:rFonts w:ascii="Times New Roman" w:hAnsi="Times New Roman"/>
+        </w:rPr>
+        <w:br/>
+        <w:t>Le soglie fissate da Arpa Lombardia per contenere questa tipologia di inquinanti sono le seguenti:</w:t>
+      </w:r>
+    </w:p>
+    <w:p>
+      <w:pPr>
+        <w:pStyle w:val="Paragrafoelenco"/>
+        <w:numPr>
+          <w:ilvl w:val="0"/>
+          <w:numId w:val="4"/>
+        </w:numPr>
+        <w:rPr>
+          <w:rFonts w:ascii="Times New Roman" w:hAnsi="Times New Roman"/>
+        </w:rPr>
+      </w:pPr>
+      <w:r>
+        <w:rPr>
+          <w:rFonts w:ascii="Times New Roman" w:hAnsi="Times New Roman"/>
+        </w:rPr>
+        <w:t xml:space="preserve">Limite orario di </w:t>
+      </w:r>
+      <m:oMath>
+        <m:sSub>
+          <m:sSubPr>
+            <m:ctrlPr>
+              <w:rPr>
+                <w:rFonts w:ascii="Cambria Math" w:hAnsi="Cambria Math"/>
+              </w:rPr>
+            </m:ctrlPr>
+          </m:sSubPr>
+          <m:e>
+            <m:r>
+              <m:rPr>
+                <m:sty m:val="p"/>
+              </m:rPr>
+              <w:rPr>
+                <w:rFonts w:ascii="Cambria Math" w:hAnsi="Cambria Math"/>
+              </w:rPr>
+              <m:t>NO</m:t>
+            </m:r>
+          </m:e>
+          <m:sub>
+            <m:r>
+              <m:rPr>
+                <m:sty m:val="p"/>
+              </m:rPr>
+              <w:rPr>
+                <w:rFonts w:ascii="Cambria Math" w:hAnsi="Cambria Math"/>
+              </w:rPr>
+              <m:t>2</m:t>
+            </m:r>
+          </m:sub>
+        </m:sSub>
+      </m:oMath>
+      <w:r>
+        <w:rPr>
+          <w:rFonts w:ascii="Times New Roman" w:hAnsi="Times New Roman"/>
+        </w:rPr>
+        <w:t xml:space="preserve"> per la protezione della salute umana</w:t>
+      </w:r>
+      <w:r>
+        <w:rPr>
+          <w:rFonts w:ascii="Times New Roman" w:hAnsi="Times New Roman"/>
+        </w:rPr>
+        <w:t xml:space="preserve">: </w:t>
+      </w:r>
+      <w:r>
+        <w:rPr>
+          <w:rFonts w:ascii="Times New Roman" w:hAnsi="Times New Roman"/>
+        </w:rPr>
+        <w:t>200 µg/m³ media oraria da non superare più di 18 volte/anno</w:t>
+      </w:r>
+    </w:p>
+    <w:p>
+      <w:pPr>
+        <w:pStyle w:val="Paragrafoelenco"/>
+        <w:numPr>
+          <w:ilvl w:val="0"/>
+          <w:numId w:val="4"/>
+        </w:numPr>
+        <w:rPr>
+          <w:rFonts w:ascii="Times New Roman" w:hAnsi="Times New Roman"/>
+        </w:rPr>
+      </w:pPr>
+      <w:r>
+        <w:rPr>
+          <w:rFonts w:ascii="Times New Roman" w:hAnsi="Times New Roman"/>
+        </w:rPr>
+        <w:t xml:space="preserve">Limite </w:t>
+      </w:r>
+      <w:r>
+        <w:rPr>
+          <w:rFonts w:ascii="Times New Roman" w:hAnsi="Times New Roman"/>
+        </w:rPr>
+        <w:t>annuale</w:t>
+      </w:r>
+      <w:r>
+        <w:rPr>
+          <w:rFonts w:ascii="Times New Roman" w:hAnsi="Times New Roman"/>
+        </w:rPr>
+        <w:t xml:space="preserve"> di </w:t>
+      </w:r>
+      <m:oMath>
+        <m:sSub>
+          <m:sSubPr>
+            <m:ctrlPr>
+              <w:rPr>
+                <w:rFonts w:ascii="Cambria Math" w:hAnsi="Cambria Math"/>
+              </w:rPr>
+            </m:ctrlPr>
+          </m:sSubPr>
+          <m:e>
+            <m:r>
+              <m:rPr>
+                <m:sty m:val="p"/>
+              </m:rPr>
+              <w:rPr>
+                <w:rFonts w:ascii="Cambria Math" w:hAnsi="Cambria Math"/>
+              </w:rPr>
+              <m:t>NO</m:t>
+            </m:r>
+          </m:e>
+          <m:sub>
+            <m:r>
+              <m:rPr>
+                <m:sty m:val="p"/>
+              </m:rPr>
+              <w:rPr>
+                <w:rFonts w:ascii="Cambria Math" w:hAnsi="Cambria Math"/>
+              </w:rPr>
+              <m:t>2</m:t>
+            </m:r>
+          </m:sub>
+        </m:sSub>
+      </m:oMath>
+      <w:r>
+        <w:rPr>
+          <w:rFonts w:ascii="Times New Roman" w:hAnsi="Times New Roman"/>
+        </w:rPr>
+        <w:t xml:space="preserve"> per la protezione della salute umana: </w:t>
+      </w:r>
+      <w:r>
+        <w:rPr>
+          <w:rFonts w:ascii="Times New Roman" w:hAnsi="Times New Roman"/>
+        </w:rPr>
+        <w:t>40 µg/m³ media annua</w:t>
+      </w:r>
+    </w:p>
+    <w:p>
+      <w:pPr>
+        <w:pStyle w:val="Paragrafoelenco"/>
+        <w:numPr>
+          <w:ilvl w:val="0"/>
+          <w:numId w:val="4"/>
+        </w:numPr>
+        <w:rPr>
+          <w:rFonts w:ascii="Times New Roman" w:hAnsi="Times New Roman"/>
+        </w:rPr>
+      </w:pPr>
+      <w:r>
+        <w:rPr>
+          <w:rFonts w:ascii="Times New Roman" w:hAnsi="Times New Roman"/>
+        </w:rPr>
+        <w:t>Soglia di informazione e allarme per l’</w:t>
+      </w:r>
+      <m:oMath>
+        <m:sSub>
+          <m:sSubPr>
+            <m:ctrlPr>
+              <w:rPr>
+                <w:rFonts w:ascii="Cambria Math" w:hAnsi="Cambria Math"/>
+              </w:rPr>
+            </m:ctrlPr>
+          </m:sSubPr>
+          <m:e>
+            <m:r>
+              <m:rPr>
+                <m:sty m:val="p"/>
+              </m:rPr>
+              <w:rPr>
+                <w:rFonts w:ascii="Cambria Math" w:hAnsi="Cambria Math"/>
+              </w:rPr>
+              <m:t>NO</m:t>
+            </m:r>
+          </m:e>
+          <m:sub>
+            <m:r>
+              <m:rPr>
+                <m:sty m:val="p"/>
+              </m:rPr>
+              <w:rPr>
+                <w:rFonts w:ascii="Cambria Math" w:hAnsi="Cambria Math"/>
+              </w:rPr>
+              <m:t>2</m:t>
+            </m:r>
+          </m:sub>
+        </m:sSub>
+      </m:oMath>
+      <w:r>
+        <w:rPr>
+          <w:rFonts w:ascii="Times New Roman" w:hAnsi="Times New Roman"/>
+        </w:rPr>
+        <w:t xml:space="preserve">: </w:t>
+      </w:r>
+      <w:r>
+        <w:rPr>
+          <w:rFonts w:ascii="Times New Roman" w:hAnsi="Times New Roman"/>
+        </w:rPr>
+        <w:t>400 µg/m³ misurata su tre ore consecutive</w:t>
+      </w:r>
+    </w:p>
+    <w:p>
+      <w:pPr>
+        <w:pStyle w:val="Paragrafoelenco"/>
+        <w:numPr>
+          <w:ilvl w:val="0"/>
+          <w:numId w:val="4"/>
+        </w:numPr>
+        <w:rPr>
+          <w:rFonts w:ascii="Times New Roman" w:hAnsi="Times New Roman"/>
+        </w:rPr>
+      </w:pPr>
+      <w:r>
+        <w:rPr>
+          <w:rFonts w:ascii="Times New Roman" w:hAnsi="Times New Roman"/>
+        </w:rPr>
+        <w:t>Livell</w:t>
+      </w:r>
+      <w:r>
+        <w:rPr>
+          <w:rFonts w:ascii="Times New Roman" w:hAnsi="Times New Roman"/>
+        </w:rPr>
+        <w:t>o</w:t>
+      </w:r>
+      <w:r>
+        <w:rPr>
+          <w:rFonts w:ascii="Times New Roman" w:hAnsi="Times New Roman"/>
+        </w:rPr>
+        <w:t xml:space="preserve"> c</w:t>
+      </w:r>
+      <w:r>
+        <w:rPr>
+          <w:rFonts w:ascii="Times New Roman" w:hAnsi="Times New Roman"/>
+        </w:rPr>
+        <w:t>ri</w:t>
+      </w:r>
+      <w:r>
+        <w:rPr>
+          <w:rFonts w:ascii="Times New Roman" w:hAnsi="Times New Roman"/>
+        </w:rPr>
+        <w:t>tic</w:t>
+      </w:r>
+      <w:r>
+        <w:rPr>
+          <w:rFonts w:ascii="Times New Roman" w:hAnsi="Times New Roman"/>
+        </w:rPr>
+        <w:t xml:space="preserve">o di </w:t>
+      </w:r>
+      <m:oMath>
+        <m:sSub>
+          <m:sSubPr>
+            <m:ctrlPr>
+              <w:rPr>
+                <w:rFonts w:ascii="Cambria Math" w:hAnsi="Cambria Math"/>
+              </w:rPr>
+            </m:ctrlPr>
+          </m:sSubPr>
+          <m:e>
+            <m:r>
+              <m:rPr>
+                <m:sty m:val="p"/>
+              </m:rPr>
+              <w:rPr>
+                <w:rFonts w:ascii="Cambria Math" w:hAnsi="Cambria Math"/>
+              </w:rPr>
+              <m:t>NO</m:t>
+            </m:r>
+          </m:e>
+          <m:sub>
+            <m:r>
+              <m:rPr>
+                <m:sty m:val="p"/>
+              </m:rPr>
+              <w:rPr>
+                <w:rFonts w:ascii="Cambria Math" w:hAnsi="Cambria Math"/>
+              </w:rPr>
+              <m:t>x</m:t>
+            </m:r>
+          </m:sub>
+        </m:sSub>
+      </m:oMath>
+      <w:r>
+        <w:rPr>
+          <w:rFonts w:ascii="Times New Roman" w:hAnsi="Times New Roman"/>
+        </w:rPr>
+        <w:t xml:space="preserve"> per la protezione della vegetazione</w:t>
+      </w:r>
+      <w:r>
+        <w:rPr>
+          <w:rFonts w:ascii="Times New Roman" w:hAnsi="Times New Roman"/>
+        </w:rPr>
+        <w:t xml:space="preserve">: </w:t>
+      </w:r>
+      <w:r>
+        <w:rPr>
+          <w:rFonts w:ascii="Times New Roman" w:hAnsi="Times New Roman"/>
+        </w:rPr>
+        <w:t xml:space="preserve">30 µg/m³ di </w:t>
+      </w:r>
+      <m:oMath>
+        <m:sSub>
+          <m:sSubPr>
+            <m:ctrlPr>
+              <w:rPr>
+                <w:rFonts w:ascii="Cambria Math" w:hAnsi="Cambria Math"/>
+              </w:rPr>
+            </m:ctrlPr>
+          </m:sSubPr>
+          <m:e>
+            <m:r>
+              <m:rPr>
+                <m:sty m:val="p"/>
+              </m:rPr>
+              <w:rPr>
+                <w:rFonts w:ascii="Cambria Math" w:hAnsi="Cambria Math"/>
+              </w:rPr>
+              <m:t>NO</m:t>
+            </m:r>
+          </m:e>
+          <m:sub>
+            <m:r>
+              <m:rPr>
+                <m:sty m:val="p"/>
+              </m:rPr>
+              <w:rPr>
+                <w:rFonts w:ascii="Cambria Math" w:hAnsi="Cambria Math"/>
+              </w:rPr>
+              <m:t>x</m:t>
+            </m:r>
+          </m:sub>
+        </m:sSub>
+      </m:oMath>
+    </w:p>
+    <w:p>
+      <w:pPr>
+        <w:pStyle w:val="Paragrafoelenco"/>
+        <w:jc w:val="left"/>
+        <w:rPr>
+          <w:rFonts w:ascii="Times New Roman" w:hAnsi="Times New Roman"/>
+        </w:rPr>
+      </w:pPr>
+    </w:p>
+    <w:p>
+      <w:pPr>
+        <w:jc w:val="left"/>
+        <w:rPr>
+          <w:rStyle w:val="Titolo3Carattere"/>
+        </w:rPr>
+      </w:pPr>
+      <w:r>
+        <w:rPr>
+          <w:rStyle w:val="Titolo3Carattere"/>
+        </w:rPr>
+        <w:t>Monossido di Carbonio</w:t>
+      </w:r>
+    </w:p>
+    <w:p>
+      <w:pPr>
+        <w:jc w:val="left"/>
+        <w:rPr>
+          <w:rFonts w:ascii="Times New Roman" w:hAnsi="Times New Roman"/>
+        </w:rPr>
+      </w:pPr>
+      <w:r>
+        <w:rPr>
+          <w:rFonts w:ascii="Times New Roman" w:hAnsi="Times New Roman"/>
+        </w:rPr>
+        <w:t xml:space="preserve">Il monossido di carbonio (CO) </w:t>
+      </w:r>
+      <w:r>
+        <w:rPr>
+          <w:rFonts w:ascii="Times New Roman" w:hAnsi="Times New Roman"/>
+        </w:rPr>
+        <w:t>è</w:t>
+      </w:r>
+      <w:r>
+        <w:rPr>
+          <w:rFonts w:ascii="Times New Roman" w:hAnsi="Times New Roman"/>
+        </w:rPr>
+        <w:t xml:space="preserve"> un gas tossico, incolore, inodore, insapore e non irritante che, senza ventilazione adeguata, può</w:t>
+      </w:r>
+      <w:r>
+        <w:rPr>
+          <w:rFonts w:ascii="Times New Roman" w:hAnsi="Times New Roman"/>
+        </w:rPr>
+        <w:t xml:space="preserve"> </w:t>
+      </w:r>
+      <w:r>
+        <w:rPr>
+          <w:rFonts w:ascii="Times New Roman" w:hAnsi="Times New Roman"/>
+        </w:rPr>
+        <w:t>raggiungere concentrazioni elevate</w:t>
+      </w:r>
+      <w:r>
+        <w:rPr>
+          <w:rFonts w:ascii="Times New Roman" w:hAnsi="Times New Roman"/>
+        </w:rPr>
+        <w:t xml:space="preserve">. </w:t>
+      </w:r>
+      <w:r>
+        <w:rPr>
+          <w:rFonts w:ascii="Times New Roman" w:hAnsi="Times New Roman"/>
+        </w:rPr>
+        <w:t>Si produce per combustione incompleta di qualsiasi materiale</w:t>
+      </w:r>
+      <w:r>
+        <w:rPr>
+          <w:rFonts w:ascii="Times New Roman" w:hAnsi="Times New Roman"/>
+        </w:rPr>
+        <w:t xml:space="preserve"> organico. La combustione incompleta avviene</w:t>
+      </w:r>
+      <w:r>
+        <w:rPr>
+          <w:rFonts w:ascii="Times New Roman" w:hAnsi="Times New Roman"/>
+        </w:rPr>
+        <w:t xml:space="preserve"> in presenza di scarso contenuto di ossigeno nell’ambiente. </w:t>
+      </w:r>
+      <w:r>
+        <w:rPr>
+          <w:rFonts w:ascii="Times New Roman" w:hAnsi="Times New Roman"/>
+        </w:rPr>
+        <w:t xml:space="preserve">Poiché </w:t>
+      </w:r>
+      <w:r>
+        <w:rPr>
+          <w:rFonts w:ascii="Times New Roman" w:hAnsi="Times New Roman"/>
+        </w:rPr>
+        <w:t>incolore, inodore, insapore e non irritante può</w:t>
+      </w:r>
+      <w:r>
+        <w:rPr>
+          <w:rFonts w:ascii="Times New Roman" w:hAnsi="Times New Roman"/>
+        </w:rPr>
+        <w:t xml:space="preserve"> </w:t>
+      </w:r>
+      <w:r>
+        <w:rPr>
+          <w:rFonts w:ascii="Times New Roman" w:hAnsi="Times New Roman"/>
+        </w:rPr>
+        <w:t>essere inalato in modo impercettibile, fino a raggiungere nell’organismo concentrazioni</w:t>
+      </w:r>
+      <w:r>
+        <w:rPr>
+          <w:rFonts w:ascii="Times New Roman" w:hAnsi="Times New Roman"/>
+        </w:rPr>
+        <w:t xml:space="preserve"> </w:t>
+      </w:r>
+      <w:r>
+        <w:rPr>
+          <w:rFonts w:ascii="Times New Roman" w:hAnsi="Times New Roman"/>
+        </w:rPr>
+        <w:t>letali. Il CO presente nell'aria degli ambienti c</w:t>
+      </w:r>
+      <w:r>
+        <w:rPr>
+          <w:rFonts w:ascii="Times New Roman" w:hAnsi="Times New Roman"/>
+        </w:rPr>
+        <w:t>hiusi</w:t>
+      </w:r>
+      <w:r>
+        <w:rPr>
+          <w:rFonts w:ascii="Times New Roman" w:hAnsi="Times New Roman"/>
+        </w:rPr>
+        <w:t xml:space="preserve"> proviene principalmente dal fumo di tabacco</w:t>
+      </w:r>
+      <w:r>
+        <w:rPr>
+          <w:rFonts w:ascii="Times New Roman" w:hAnsi="Times New Roman"/>
+        </w:rPr>
+        <w:t xml:space="preserve"> </w:t>
+      </w:r>
+      <w:r>
+        <w:rPr>
+          <w:rFonts w:ascii="Times New Roman" w:hAnsi="Times New Roman"/>
+        </w:rPr>
+        <w:t xml:space="preserve">e da fonti di combustione non dotate di aspirazione </w:t>
+      </w:r>
+      <w:r>
+        <w:rPr>
+          <w:rFonts w:ascii="Times New Roman" w:hAnsi="Times New Roman"/>
+        </w:rPr>
+        <w:t xml:space="preserve">come: </w:t>
+      </w:r>
+      <w:r>
+        <w:rPr>
+          <w:rFonts w:ascii="Times New Roman" w:hAnsi="Times New Roman"/>
+        </w:rPr>
+        <w:t>radiatori portatili a kerosene e a gas,</w:t>
+      </w:r>
+      <w:r>
+        <w:rPr>
+          <w:rFonts w:ascii="Times New Roman" w:hAnsi="Times New Roman"/>
+        </w:rPr>
+        <w:t xml:space="preserve"> </w:t>
+      </w:r>
+      <w:r>
+        <w:rPr>
+          <w:rFonts w:ascii="Times New Roman" w:hAnsi="Times New Roman"/>
+        </w:rPr>
+        <w:t>caldaie, scaldabagni, ca</w:t>
+      </w:r>
+      <w:r>
+        <w:rPr>
+          <w:rFonts w:ascii="Times New Roman" w:hAnsi="Times New Roman"/>
+        </w:rPr>
+        <w:t>minetti e stufe a legna o a gas</w:t>
+      </w:r>
+      <w:r>
+        <w:rPr>
+          <w:rFonts w:ascii="Times New Roman" w:hAnsi="Times New Roman"/>
+        </w:rPr>
+        <w:t>. Il monossido di carbonio può anche provenire dall'esterno quando il locale si trova annesso ad un garage o ad un'autofficina o in prossimità</w:t>
+      </w:r>
+      <w:r>
+        <w:rPr>
+          <w:rFonts w:ascii="Times New Roman" w:hAnsi="Times New Roman"/>
+        </w:rPr>
+        <w:t xml:space="preserve"> </w:t>
+      </w:r>
+      <w:r>
+        <w:rPr>
+          <w:rFonts w:ascii="Times New Roman" w:hAnsi="Times New Roman"/>
+        </w:rPr>
+        <w:t>di strade con intenso traffico veicolare. Nelle abitazioni, in condizioni normali, i livelli sono compresi tra 1,5 e 4,5 mg/m3. In presenza di processi di combustione, quali sistemi di riscaldamento e</w:t>
+      </w:r>
+      <w:r>
+        <w:rPr>
+          <w:rFonts w:ascii="Times New Roman" w:hAnsi="Times New Roman"/>
+        </w:rPr>
+        <w:t xml:space="preserve"> </w:t>
+      </w:r>
+      <w:r>
+        <w:rPr>
+          <w:rFonts w:ascii="Times New Roman" w:hAnsi="Times New Roman"/>
+        </w:rPr>
+        <w:t>di cottura o di fumo di tabacco, e inadeguata ventilazione, le concentrazioni interne possono superare quelle esterne e raggiungere livelli sino a 60 mg/m3. Durante l’inverno nelle abitazioni possono verificarsi concentrazioni superiori a quelle esterne e livelli di inquinamento elevati si riscontrano più frequentemente in edifici</w:t>
+      </w:r>
+      <w:r>
+        <w:rPr>
+          <w:rFonts w:ascii="Times New Roman" w:hAnsi="Times New Roman"/>
+        </w:rPr>
+        <w:t xml:space="preserve"> vecchi.</w:t>
+      </w:r>
+      <w:r>
+        <w:rPr>
+          <w:rFonts w:ascii="Times New Roman" w:hAnsi="Times New Roman"/>
+        </w:rPr>
+        <w:t xml:space="preserve"> Le fonti di monossido di carbonio nell’atmosfera variano al variare della zona, questo inquinante infatti è particolarmente legato alla vicinanza di fonti emissive. Nelle aree urbane ad esempio </w:t>
+      </w:r>
+      <w:r>
+        <w:rPr>
+          <w:rFonts w:ascii="Times New Roman" w:hAnsi="Times New Roman"/>
+        </w:rPr>
+        <w:t>la sorgente principale è rappresentata dal traffico veicolare per cui le concentrazioni più elevate si riscontrano nelle ore di punta del traffico.</w:t>
+      </w:r>
+      <w:r>
+        <w:rPr>
+          <w:rFonts w:ascii="Times New Roman" w:hAnsi="Times New Roman"/>
+        </w:rPr>
+        <w:t xml:space="preserve"> Tra i vari mezzi di trasporto i</w:t>
+      </w:r>
+      <w:r>
+        <w:rPr>
+          <w:rFonts w:ascii="Times New Roman" w:hAnsi="Times New Roman"/>
+        </w:rPr>
+        <w:t xml:space="preserve"> veicoli a benzina in condizioni tipiche di traffico urbano rallentato </w:t>
+      </w:r>
+      <w:r>
+        <w:rPr>
+          <w:rFonts w:ascii="Times New Roman" w:hAnsi="Times New Roman"/>
+        </w:rPr>
+        <w:t xml:space="preserve">danno il principale apporto alla generazione di monossido di carbonio. </w:t>
+      </w:r>
+      <w:r>
+        <w:rPr>
+          <w:rFonts w:ascii="Times New Roman" w:hAnsi="Times New Roman"/>
+        </w:rPr>
+        <w:t>Tra i motori degli autoveicoli, quelli a ciclo Diesel ne emettono quantità minime, in quanto la combustione del gasolio avviene in eccesso di aria.</w:t>
+      </w:r>
+      <w:r>
+        <w:rPr>
+          <w:rFonts w:ascii="Times New Roman" w:hAnsi="Times New Roman"/>
+        </w:rPr>
+        <w:t xml:space="preserve"> La seconda fonte emissiva in aree urbane invece sono gli impianti di riscaldamento di ambienti interni. In aree extraurbane invece le principali fonti emissive di monossido di carbonio sono </w:t>
+      </w:r>
+      <w:r>
+        <w:rPr>
+          <w:rFonts w:ascii="Times New Roman" w:hAnsi="Times New Roman"/>
+        </w:rPr>
+        <w:t>le ce</w:t>
+      </w:r>
+      <w:r>
+        <w:rPr>
+          <w:rFonts w:ascii="Times New Roman" w:hAnsi="Times New Roman"/>
+        </w:rPr>
+        <w:t>ntrali termoelettriche e g</w:t>
+      </w:r>
+      <w:r>
+        <w:rPr>
+          <w:rFonts w:ascii="Times New Roman" w:hAnsi="Times New Roman"/>
+        </w:rPr>
+        <w:t>li inceneritori di rifiuti, dove la combustione avviene in condizioni migliori con formazione di anidride carbonica.</w:t>
+      </w:r>
+      <w:r>
+        <w:rPr>
+          <w:rFonts w:ascii="Times New Roman" w:hAnsi="Times New Roman"/>
+        </w:rPr>
+        <w:t xml:space="preserve"> </w:t>
+      </w:r>
+      <w:r>
+        <w:rPr>
+          <w:rFonts w:ascii="Times New Roman" w:hAnsi="Times New Roman"/>
+        </w:rPr>
+        <w:t>Altre sorgenti significative di CO sono le raffinerie di petrolio, gli impianti siderurgici e, più in generale, tutte le operazioni di saldatura</w:t>
+      </w:r>
+      <w:r>
+        <w:rPr>
+          <w:rFonts w:ascii="Times New Roman" w:hAnsi="Times New Roman"/>
+        </w:rPr>
+        <w:t>.</w:t>
       </w:r>
       <w:bookmarkStart w:id="1" w:name="_GoBack"/>
       <w:bookmarkEnd w:id="1"/>
@@ -1148,44 +4659,404 @@
         <w:rPr>
           <w:rFonts w:ascii="Times New Roman" w:hAnsi="Times New Roman"/>
         </w:rPr>
-        <w:t>.</w:t>
-      </w:r>
-      <w:r>
-        <w:rPr>
-          <w:rFonts w:ascii="Times New Roman" w:hAnsi="Times New Roman"/>
-        </w:rPr>
         <w:br/>
       </w:r>
-    </w:p>
-    <w:p>
-      <w:pPr>
-        <w:pStyle w:val="Titolo3"/>
-      </w:pPr>
-      <w:r>
-        <w:t>Il particolato atmosferico</w:t>
-      </w:r>
-    </w:p>
-    <w:p>
-      <w:pPr>
-        <w:pStyle w:val="Titolo3"/>
-      </w:pPr>
-      <w:r>
-        <w:t>Ossidi di azoto</w:t>
-      </w:r>
-    </w:p>
-    <w:p>
-      <w:pPr>
-        <w:pStyle w:val="Titolo3"/>
-      </w:pPr>
-      <w:r>
-        <w:t>Monossido di Carbonio</w:t>
-      </w:r>
-    </w:p>
-    <w:p>
-      <w:pPr>
-        <w:pStyle w:val="Titolo3"/>
-      </w:pPr>
-      <w:r>
+      <w:r>
+        <w:rPr>
+          <w:rFonts w:ascii="Times New Roman" w:hAnsi="Times New Roman"/>
+        </w:rPr>
+        <w:t>Il monossido di carbonio (CO) inalato si lega con l'emoglobina, una proteina presente a livello dei</w:t>
+      </w:r>
+      <w:r>
+        <w:rPr>
+          <w:rFonts w:ascii="Times New Roman" w:hAnsi="Times New Roman"/>
+        </w:rPr>
+        <w:t xml:space="preserve"> </w:t>
+      </w:r>
+      <w:r>
+        <w:rPr>
+          <w:rFonts w:ascii="Times New Roman" w:hAnsi="Times New Roman"/>
+        </w:rPr>
+        <w:t xml:space="preserve">globuli rossi e </w:t>
+      </w:r>
+      <w:r>
+        <w:rPr>
+          <w:rFonts w:ascii="Times New Roman" w:hAnsi="Times New Roman"/>
+        </w:rPr>
+        <w:t>adibita</w:t>
+      </w:r>
+      <w:r>
+        <w:rPr>
+          <w:rFonts w:ascii="Times New Roman" w:hAnsi="Times New Roman"/>
+        </w:rPr>
+        <w:t xml:space="preserve"> al trasporto dell'ossigeno, formando la carbossiemoglobina (COHb). Tale</w:t>
+      </w:r>
+      <w:r>
+        <w:rPr>
+          <w:rFonts w:ascii="Times New Roman" w:hAnsi="Times New Roman"/>
+        </w:rPr>
+        <w:t xml:space="preserve"> </w:t>
+      </w:r>
+      <w:r>
+        <w:rPr>
+          <w:rFonts w:ascii="Times New Roman" w:hAnsi="Times New Roman"/>
+        </w:rPr>
+        <w:t>lega</w:t>
+      </w:r>
+      <w:r>
+        <w:rPr>
+          <w:rFonts w:ascii="Times New Roman" w:hAnsi="Times New Roman"/>
+        </w:rPr>
+        <w:t>me è tale 200 e le 300 volte</w:t>
+      </w:r>
+      <w:r>
+        <w:rPr>
+          <w:rFonts w:ascii="Times New Roman" w:hAnsi="Times New Roman"/>
+        </w:rPr>
+        <w:t xml:space="preserve"> più stabile di quello formato tra emoglobina ed ossigeno, in</w:t>
+      </w:r>
+      <w:r>
+        <w:rPr>
+          <w:rFonts w:ascii="Times New Roman" w:hAnsi="Times New Roman"/>
+        </w:rPr>
+        <w:t xml:space="preserve"> </w:t>
+      </w:r>
+      <w:r>
+        <w:rPr>
+          <w:rFonts w:ascii="Times New Roman" w:hAnsi="Times New Roman"/>
+        </w:rPr>
+        <w:t>questo modo il CO impedisce il normale trasporto dell'ossigeno ai tessuti periferici, determinando</w:t>
+      </w:r>
+      <w:r>
+        <w:rPr>
+          <w:rFonts w:ascii="Times New Roman" w:hAnsi="Times New Roman"/>
+        </w:rPr>
+        <w:t xml:space="preserve"> </w:t>
+      </w:r>
+      <w:r>
+        <w:rPr>
+          <w:rFonts w:ascii="Times New Roman" w:hAnsi="Times New Roman"/>
+        </w:rPr>
+        <w:t>effetti tossic</w:t>
+      </w:r>
+      <w:r>
+        <w:rPr>
+          <w:rFonts w:ascii="Times New Roman" w:hAnsi="Times New Roman"/>
+        </w:rPr>
+        <w:t>i</w:t>
+      </w:r>
+      <w:r>
+        <w:rPr>
+          <w:rFonts w:ascii="Times New Roman" w:hAnsi="Times New Roman"/>
+        </w:rPr>
+        <w:t>. Per concentrazioni ambientali di CO inferiori a 5 mg/m3, corrispondenti a concentrazioni di COHb inferiori al 3%, non si hanno ef</w:t>
+      </w:r>
+      <w:r>
+        <w:rPr>
+          <w:rFonts w:ascii="Times New Roman" w:hAnsi="Times New Roman"/>
+        </w:rPr>
+        <w:t>fetti apprezzabili sulla salute negli individui sani.</w:t>
+      </w:r>
+      <w:r>
+        <w:rPr>
+          <w:rFonts w:ascii="Times New Roman" w:hAnsi="Times New Roman"/>
+        </w:rPr>
+        <w:t xml:space="preserve"> </w:t>
+      </w:r>
+      <w:r>
+        <w:rPr>
+          <w:rFonts w:ascii="Times New Roman" w:hAnsi="Times New Roman"/>
+        </w:rPr>
+        <w:t>Diversamente, nei</w:t>
+      </w:r>
+      <w:r>
+        <w:rPr>
+          <w:rFonts w:ascii="Times New Roman" w:hAnsi="Times New Roman"/>
+        </w:rPr>
+        <w:t xml:space="preserve"> pazienti con </w:t>
+      </w:r>
+      <w:r>
+        <w:rPr>
+          <w:rFonts w:ascii="Times New Roman" w:hAnsi="Times New Roman"/>
+        </w:rPr>
+        <w:t>malattie</w:t>
+      </w:r>
+      <w:r>
+        <w:rPr>
+          <w:rFonts w:ascii="Times New Roman" w:hAnsi="Times New Roman"/>
+        </w:rPr>
+        <w:t xml:space="preserve"> cardiache, anche basse concentrazioni possono</w:t>
+      </w:r>
+      <w:r>
+        <w:rPr>
+          <w:rFonts w:ascii="Times New Roman" w:hAnsi="Times New Roman"/>
+        </w:rPr>
+        <w:t xml:space="preserve"> </w:t>
+      </w:r>
+      <w:r>
+        <w:rPr>
+          <w:rFonts w:ascii="Times New Roman" w:hAnsi="Times New Roman"/>
+        </w:rPr>
+        <w:t xml:space="preserve">provocare una crisi anginosa. </w:t>
+      </w:r>
+      <w:r>
+        <w:rPr>
+          <w:rFonts w:ascii="Times New Roman" w:hAnsi="Times New Roman"/>
+        </w:rPr>
+        <w:t>La crisi anginosa</w:t>
+      </w:r>
+      <w:r>
+        <w:rPr>
+          <w:rFonts w:ascii="Times New Roman" w:hAnsi="Times New Roman"/>
+        </w:rPr>
+        <w:t xml:space="preserve"> è una malattia che </w:t>
+      </w:r>
+      <w:r>
+        <w:rPr>
+          <w:rFonts w:ascii="Times New Roman" w:hAnsi="Times New Roman"/>
+        </w:rPr>
+        <w:t>causa un forte</w:t>
+      </w:r>
+      <w:r>
+        <w:rPr>
+          <w:rFonts w:ascii="Times New Roman" w:hAnsi="Times New Roman"/>
+        </w:rPr>
+        <w:t xml:space="preserve"> dolore al torace. È causata da un temporaneo scarso afflusso di sangue al cuore che determina mancanza di ossigeno al tessuto cardiaco. Il fenomeno prende anche il nome di ischemia; </w:t>
+      </w:r>
+      <w:r>
+        <w:rPr>
+          <w:rFonts w:ascii="Times New Roman" w:hAnsi="Times New Roman"/>
+        </w:rPr>
+        <w:t xml:space="preserve">questa però è reversibile e </w:t>
+      </w:r>
+      <w:r>
+        <w:rPr>
+          <w:rFonts w:ascii="Times New Roman" w:hAnsi="Times New Roman"/>
+        </w:rPr>
+        <w:t>non arriva al punto di provocare danno cardiaco permanente. La malattia si manifesta abitualmente con dolore toracico improvviso, acuto e transitorio</w:t>
+      </w:r>
+      <w:r>
+        <w:rPr>
+          <w:rFonts w:ascii="Times New Roman" w:hAnsi="Times New Roman"/>
+        </w:rPr>
+        <w:t>. A</w:t>
+      </w:r>
+      <w:r>
+        <w:rPr>
+          <w:rFonts w:ascii="Times New Roman" w:hAnsi="Times New Roman"/>
+        </w:rPr>
+        <w:t xml:space="preserve"> concentrazioni maggiori si verificano </w:t>
+      </w:r>
+      <w:r>
+        <w:rPr>
+          <w:rFonts w:ascii="Times New Roman" w:hAnsi="Times New Roman"/>
+        </w:rPr>
+        <w:t>emicrania</w:t>
+      </w:r>
+      <w:r>
+        <w:rPr>
+          <w:rFonts w:ascii="Times New Roman" w:hAnsi="Times New Roman"/>
+        </w:rPr>
+        <w:t>, confusione, disorientamento, capogiri, visione alterata e nausea. Concentrazioni particolarmente elevate possono causare coma e morte per asfissia. La severità delle manifestazioni cliniche da intossicazione da CO</w:t>
+      </w:r>
+      <w:r>
+        <w:rPr>
+          <w:rFonts w:ascii="Times New Roman" w:hAnsi="Times New Roman"/>
+        </w:rPr>
+        <w:t xml:space="preserve"> </w:t>
+      </w:r>
+      <w:r>
+        <w:rPr>
+          <w:rFonts w:ascii="Times New Roman" w:hAnsi="Times New Roman"/>
+        </w:rPr>
+        <w:t>dipende dalla sua concentrazione nell’aria inspirata, dalla durata del</w:t>
+      </w:r>
+      <w:r>
+        <w:rPr>
+          <w:rFonts w:ascii="Times New Roman" w:hAnsi="Times New Roman"/>
+        </w:rPr>
+        <w:t xml:space="preserve">l’esposizione e dalle condizioni </w:t>
+      </w:r>
+      <w:r>
+        <w:rPr>
+          <w:rFonts w:ascii="Times New Roman" w:hAnsi="Times New Roman"/>
+        </w:rPr>
+        <w:t>di salute delle persone coinvolte. Particolarmente suscettibili sono gli anziani, le persone con affezioni dell’apparato cardiovascolare e respiratorio, le donne in stato di gravidanza, i neonati ed i</w:t>
+      </w:r>
+      <w:r>
+        <w:rPr>
+          <w:rFonts w:ascii="Times New Roman" w:hAnsi="Times New Roman"/>
+        </w:rPr>
+        <w:t xml:space="preserve"> </w:t>
+      </w:r>
+      <w:r>
+        <w:rPr>
+          <w:rFonts w:ascii="Times New Roman" w:hAnsi="Times New Roman"/>
+        </w:rPr>
+        <w:t xml:space="preserve">bambini in genere. Circa l’80% dei casi di avvelenamento da CO rilevati dai Pronto Soccorso, si verifica tra le mura domestiche. In Italia le statistiche ufficiali più recenti riportano 500-600 morti l’anno, di cui circa i 2/3 per intossicazione volontaria. </w:t>
+      </w:r>
+      <w:r>
+        <w:rPr>
+          <w:rFonts w:ascii="Times New Roman" w:hAnsi="Times New Roman"/>
+        </w:rPr>
+        <w:t>Attualmente è attivo un dibattito</w:t>
+      </w:r>
+      <w:r>
+        <w:rPr>
+          <w:rFonts w:ascii="Times New Roman" w:hAnsi="Times New Roman"/>
+        </w:rPr>
+        <w:t xml:space="preserve"> sull’esistenza di intossicazione cronica da CO. In alcuni soggetti esposti per lungo tempo all’assorbimento di</w:t>
+      </w:r>
+      <w:r>
+        <w:rPr>
+          <w:rFonts w:ascii="Times New Roman" w:hAnsi="Times New Roman"/>
+        </w:rPr>
+        <w:t xml:space="preserve"> </w:t>
+      </w:r>
+      <w:r>
+        <w:rPr>
+          <w:rFonts w:ascii="Times New Roman" w:hAnsi="Times New Roman"/>
+        </w:rPr>
+        <w:t xml:space="preserve">piccole quantità dell’inquinante, è stata </w:t>
+      </w:r>
+      <w:r>
+        <w:rPr>
+          <w:rFonts w:ascii="Times New Roman" w:hAnsi="Times New Roman"/>
+        </w:rPr>
+        <w:t>notata</w:t>
+      </w:r>
+      <w:r>
+        <w:rPr>
+          <w:rFonts w:ascii="Times New Roman" w:hAnsi="Times New Roman"/>
+        </w:rPr>
+        <w:t xml:space="preserve"> una sintomatologia caratterizzata da astenia, cefalea, vertigini, nevriti, sindromi parkinsoniane ed epilettiche, aritmie, crisi anginose.</w:t>
+      </w:r>
+      <w:r>
+        <w:rPr>
+          <w:rFonts w:ascii="Times New Roman" w:hAnsi="Times New Roman"/>
+        </w:rPr>
+        <w:br/>
+      </w:r>
+      <w:r>
+        <w:rPr>
+          <w:rFonts w:ascii="Times New Roman" w:hAnsi="Times New Roman"/>
+        </w:rPr>
+        <w:t>L</w:t>
+      </w:r>
+      <w:r>
+        <w:rPr>
+          <w:rFonts w:ascii="Times New Roman" w:hAnsi="Times New Roman"/>
+        </w:rPr>
+        <w:t>a</w:t>
+      </w:r>
+      <w:r>
+        <w:rPr>
+          <w:rFonts w:ascii="Times New Roman" w:hAnsi="Times New Roman"/>
+        </w:rPr>
+        <w:t xml:space="preserve"> sogli</w:t>
+      </w:r>
+      <w:r>
+        <w:rPr>
+          <w:rFonts w:ascii="Times New Roman" w:hAnsi="Times New Roman"/>
+        </w:rPr>
+        <w:t>a</w:t>
+      </w:r>
+      <w:r>
+        <w:rPr>
+          <w:rFonts w:ascii="Times New Roman" w:hAnsi="Times New Roman"/>
+        </w:rPr>
+        <w:t xml:space="preserve"> fissate da Arpa Lombardia per contenere </w:t>
+      </w:r>
+      <w:r>
+        <w:rPr>
+          <w:rFonts w:ascii="Times New Roman" w:hAnsi="Times New Roman"/>
+        </w:rPr>
+        <w:t>questo</w:t>
+      </w:r>
+      <w:r>
+        <w:rPr>
+          <w:rFonts w:ascii="Times New Roman" w:hAnsi="Times New Roman"/>
+        </w:rPr>
+        <w:t xml:space="preserve"> inquinant</w:t>
+      </w:r>
+      <w:r>
+        <w:rPr>
+          <w:rFonts w:ascii="Times New Roman" w:hAnsi="Times New Roman"/>
+        </w:rPr>
+        <w:t>e</w:t>
+      </w:r>
+      <w:r>
+        <w:rPr>
+          <w:rFonts w:ascii="Times New Roman" w:hAnsi="Times New Roman"/>
+        </w:rPr>
+        <w:t xml:space="preserve"> </w:t>
+      </w:r>
+      <w:r>
+        <w:rPr>
+          <w:rFonts w:ascii="Times New Roman" w:hAnsi="Times New Roman"/>
+        </w:rPr>
+        <w:t>è la</w:t>
+      </w:r>
+      <w:r>
+        <w:rPr>
+          <w:rFonts w:ascii="Times New Roman" w:hAnsi="Times New Roman"/>
+        </w:rPr>
+        <w:t xml:space="preserve"> seguent</w:t>
+      </w:r>
+      <w:r>
+        <w:rPr>
+          <w:rFonts w:ascii="Times New Roman" w:hAnsi="Times New Roman"/>
+        </w:rPr>
+        <w:t>e</w:t>
+      </w:r>
+      <w:r>
+        <w:rPr>
+          <w:rFonts w:ascii="Times New Roman" w:hAnsi="Times New Roman"/>
+        </w:rPr>
+        <w:t>:</w:t>
+      </w:r>
+    </w:p>
+    <w:p>
+      <w:pPr>
+        <w:pStyle w:val="Paragrafoelenco"/>
+        <w:numPr>
+          <w:ilvl w:val="0"/>
+          <w:numId w:val="6"/>
+        </w:numPr>
+        <w:jc w:val="left"/>
+        <w:rPr>
+          <w:rStyle w:val="Titolo3Carattere"/>
+          <w:rFonts w:ascii="Times New Roman" w:hAnsi="Times New Roman" w:cs="Times New Roman"/>
+          <w:color w:val="auto"/>
+        </w:rPr>
+      </w:pPr>
+      <w:r>
+        <w:rPr>
+          <w:rFonts w:ascii="Times New Roman" w:hAnsi="Times New Roman"/>
+        </w:rPr>
+        <w:t>Limite orario di CO per la protezione della salute umana</w:t>
+      </w:r>
+      <w:r>
+        <w:rPr>
+          <w:rFonts w:ascii="Times New Roman" w:hAnsi="Times New Roman"/>
+        </w:rPr>
+        <w:t xml:space="preserve">: </w:t>
+      </w:r>
+      <w:r>
+        <w:rPr>
+          <w:rFonts w:ascii="Times New Roman" w:hAnsi="Times New Roman"/>
+        </w:rPr>
+        <w:t>10 mg/m³ come media mobile 8h</w:t>
+      </w:r>
+    </w:p>
+    <w:p>
+      <w:pPr>
+        <w:jc w:val="left"/>
+      </w:pPr>
+      <w:r>
+        <w:rPr>
+          <w:rStyle w:val="Titolo3Carattere"/>
+        </w:rPr>
         <w:t>Ozono</w:t>
       </w:r>
     </w:p>
@@ -1355,6 +5226,7 @@
         <w:docPartUnique/>
       </w:docPartObj>
     </w:sdtPr>
+    <w:sdtEndPr/>
     <w:sdtContent>
       <w:p>
         <w:pPr>
@@ -1531,9 +5403,9 @@
     </w:lvl>
   </w:abstractNum>
   <w:abstractNum w:abstractNumId="1" w15:restartNumberingAfterBreak="0">
-    <w:nsid w:val="57A655C4"/>
+    <w:nsid w:val="2C0B685C"/>
     <w:multiLevelType w:val="hybridMultilevel"/>
-    <w:tmpl w:val="FE1E67EE"/>
+    <w:tmpl w:val="FA228C42"/>
     <w:lvl w:ilvl="0" w:tplc="04100001">
       <w:start w:val="1"/>
       <w:numFmt w:val="bullet"/>
@@ -1644,9 +5516,9 @@
     </w:lvl>
   </w:abstractNum>
   <w:abstractNum w:abstractNumId="2" w15:restartNumberingAfterBreak="0">
-    <w:nsid w:val="74C2090E"/>
+    <w:nsid w:val="34C17B80"/>
     <w:multiLevelType w:val="hybridMultilevel"/>
-    <w:tmpl w:val="0AF231DA"/>
+    <w:tmpl w:val="85D487EE"/>
     <w:lvl w:ilvl="0" w:tplc="04100001">
       <w:start w:val="1"/>
       <w:numFmt w:val="bullet"/>
@@ -1757,9 +5629,9 @@
     </w:lvl>
   </w:abstractNum>
   <w:abstractNum w:abstractNumId="3" w15:restartNumberingAfterBreak="0">
-    <w:nsid w:val="77596546"/>
+    <w:nsid w:val="57A655C4"/>
     <w:multiLevelType w:val="hybridMultilevel"/>
-    <w:tmpl w:val="0156AEAE"/>
+    <w:tmpl w:val="FE1E67EE"/>
     <w:lvl w:ilvl="0" w:tplc="04100001">
       <w:start w:val="1"/>
       <w:numFmt w:val="bullet"/>
@@ -1869,16 +5741,248 @@
       </w:rPr>
     </w:lvl>
   </w:abstractNum>
+  <w:abstractNum w:abstractNumId="4" w15:restartNumberingAfterBreak="0">
+    <w:nsid w:val="74C2090E"/>
+    <w:multiLevelType w:val="hybridMultilevel"/>
+    <w:tmpl w:val="6BE0EB84"/>
+    <w:lvl w:ilvl="0" w:tplc="04100001">
+      <w:start w:val="1"/>
+      <w:numFmt w:val="bullet"/>
+      <w:lvlText w:val=""/>
+      <w:lvlJc w:val="left"/>
+      <w:pPr>
+        <w:ind w:left="720" w:hanging="360"/>
+      </w:pPr>
+      <w:rPr>
+        <w:rFonts w:ascii="Symbol" w:hAnsi="Symbol" w:hint="default"/>
+      </w:rPr>
+    </w:lvl>
+    <w:lvl w:ilvl="1" w:tplc="04100003" w:tentative="1">
+      <w:start w:val="1"/>
+      <w:numFmt w:val="bullet"/>
+      <w:lvlText w:val="o"/>
+      <w:lvlJc w:val="left"/>
+      <w:pPr>
+        <w:ind w:left="1440" w:hanging="360"/>
+      </w:pPr>
+      <w:rPr>
+        <w:rFonts w:ascii="Courier New" w:hAnsi="Courier New" w:cs="Courier New" w:hint="default"/>
+      </w:rPr>
+    </w:lvl>
+    <w:lvl w:ilvl="2" w:tplc="04100005" w:tentative="1">
+      <w:start w:val="1"/>
+      <w:numFmt w:val="bullet"/>
+      <w:lvlText w:val=""/>
+      <w:lvlJc w:val="left"/>
+      <w:pPr>
+        <w:ind w:left="2160" w:hanging="360"/>
+      </w:pPr>
+      <w:rPr>
+        <w:rFonts w:ascii="Wingdings" w:hAnsi="Wingdings" w:hint="default"/>
+      </w:rPr>
+    </w:lvl>
+    <w:lvl w:ilvl="3" w:tplc="04100001" w:tentative="1">
+      <w:start w:val="1"/>
+      <w:numFmt w:val="bullet"/>
+      <w:lvlText w:val=""/>
+      <w:lvlJc w:val="left"/>
+      <w:pPr>
+        <w:ind w:left="2880" w:hanging="360"/>
+      </w:pPr>
+      <w:rPr>
+        <w:rFonts w:ascii="Symbol" w:hAnsi="Symbol" w:hint="default"/>
+      </w:rPr>
+    </w:lvl>
+    <w:lvl w:ilvl="4" w:tplc="04100003" w:tentative="1">
+      <w:start w:val="1"/>
+      <w:numFmt w:val="bullet"/>
+      <w:lvlText w:val="o"/>
+      <w:lvlJc w:val="left"/>
+      <w:pPr>
+        <w:ind w:left="3600" w:hanging="360"/>
+      </w:pPr>
+      <w:rPr>
+        <w:rFonts w:ascii="Courier New" w:hAnsi="Courier New" w:cs="Courier New" w:hint="default"/>
+      </w:rPr>
+    </w:lvl>
+    <w:lvl w:ilvl="5" w:tplc="04100005" w:tentative="1">
+      <w:start w:val="1"/>
+      <w:numFmt w:val="bullet"/>
+      <w:lvlText w:val=""/>
+      <w:lvlJc w:val="left"/>
+      <w:pPr>
+        <w:ind w:left="4320" w:hanging="360"/>
+      </w:pPr>
+      <w:rPr>
+        <w:rFonts w:ascii="Wingdings" w:hAnsi="Wingdings" w:hint="default"/>
+      </w:rPr>
+    </w:lvl>
+    <w:lvl w:ilvl="6" w:tplc="04100001" w:tentative="1">
+      <w:start w:val="1"/>
+      <w:numFmt w:val="bullet"/>
+      <w:lvlText w:val=""/>
+      <w:lvlJc w:val="left"/>
+      <w:pPr>
+        <w:ind w:left="5040" w:hanging="360"/>
+      </w:pPr>
+      <w:rPr>
+        <w:rFonts w:ascii="Symbol" w:hAnsi="Symbol" w:hint="default"/>
+      </w:rPr>
+    </w:lvl>
+    <w:lvl w:ilvl="7" w:tplc="04100003" w:tentative="1">
+      <w:start w:val="1"/>
+      <w:numFmt w:val="bullet"/>
+      <w:lvlText w:val="o"/>
+      <w:lvlJc w:val="left"/>
+      <w:pPr>
+        <w:ind w:left="5760" w:hanging="360"/>
+      </w:pPr>
+      <w:rPr>
+        <w:rFonts w:ascii="Courier New" w:hAnsi="Courier New" w:cs="Courier New" w:hint="default"/>
+      </w:rPr>
+    </w:lvl>
+    <w:lvl w:ilvl="8" w:tplc="04100005" w:tentative="1">
+      <w:start w:val="1"/>
+      <w:numFmt w:val="bullet"/>
+      <w:lvlText w:val=""/>
+      <w:lvlJc w:val="left"/>
+      <w:pPr>
+        <w:ind w:left="6480" w:hanging="360"/>
+      </w:pPr>
+      <w:rPr>
+        <w:rFonts w:ascii="Wingdings" w:hAnsi="Wingdings" w:hint="default"/>
+      </w:rPr>
+    </w:lvl>
+  </w:abstractNum>
+  <w:abstractNum w:abstractNumId="5" w15:restartNumberingAfterBreak="0">
+    <w:nsid w:val="77596546"/>
+    <w:multiLevelType w:val="hybridMultilevel"/>
+    <w:tmpl w:val="0156AEAE"/>
+    <w:lvl w:ilvl="0" w:tplc="04100001">
+      <w:start w:val="1"/>
+      <w:numFmt w:val="bullet"/>
+      <w:lvlText w:val=""/>
+      <w:lvlJc w:val="left"/>
+      <w:pPr>
+        <w:ind w:left="720" w:hanging="360"/>
+      </w:pPr>
+      <w:rPr>
+        <w:rFonts w:ascii="Symbol" w:hAnsi="Symbol" w:hint="default"/>
+      </w:rPr>
+    </w:lvl>
+    <w:lvl w:ilvl="1" w:tplc="04100003" w:tentative="1">
+      <w:start w:val="1"/>
+      <w:numFmt w:val="bullet"/>
+      <w:lvlText w:val="o"/>
+      <w:lvlJc w:val="left"/>
+      <w:pPr>
+        <w:ind w:left="1440" w:hanging="360"/>
+      </w:pPr>
+      <w:rPr>
+        <w:rFonts w:ascii="Courier New" w:hAnsi="Courier New" w:cs="Courier New" w:hint="default"/>
+      </w:rPr>
+    </w:lvl>
+    <w:lvl w:ilvl="2" w:tplc="04100005" w:tentative="1">
+      <w:start w:val="1"/>
+      <w:numFmt w:val="bullet"/>
+      <w:lvlText w:val=""/>
+      <w:lvlJc w:val="left"/>
+      <w:pPr>
+        <w:ind w:left="2160" w:hanging="360"/>
+      </w:pPr>
+      <w:rPr>
+        <w:rFonts w:ascii="Wingdings" w:hAnsi="Wingdings" w:hint="default"/>
+      </w:rPr>
+    </w:lvl>
+    <w:lvl w:ilvl="3" w:tplc="04100001" w:tentative="1">
+      <w:start w:val="1"/>
+      <w:numFmt w:val="bullet"/>
+      <w:lvlText w:val=""/>
+      <w:lvlJc w:val="left"/>
+      <w:pPr>
+        <w:ind w:left="2880" w:hanging="360"/>
+      </w:pPr>
+      <w:rPr>
+        <w:rFonts w:ascii="Symbol" w:hAnsi="Symbol" w:hint="default"/>
+      </w:rPr>
+    </w:lvl>
+    <w:lvl w:ilvl="4" w:tplc="04100003" w:tentative="1">
+      <w:start w:val="1"/>
+      <w:numFmt w:val="bullet"/>
+      <w:lvlText w:val="o"/>
+      <w:lvlJc w:val="left"/>
+      <w:pPr>
+        <w:ind w:left="3600" w:hanging="360"/>
+      </w:pPr>
+      <w:rPr>
+        <w:rFonts w:ascii="Courier New" w:hAnsi="Courier New" w:cs="Courier New" w:hint="default"/>
+      </w:rPr>
+    </w:lvl>
+    <w:lvl w:ilvl="5" w:tplc="04100005" w:tentative="1">
+      <w:start w:val="1"/>
+      <w:numFmt w:val="bullet"/>
+      <w:lvlText w:val=""/>
+      <w:lvlJc w:val="left"/>
+      <w:pPr>
+        <w:ind w:left="4320" w:hanging="360"/>
+      </w:pPr>
+      <w:rPr>
+        <w:rFonts w:ascii="Wingdings" w:hAnsi="Wingdings" w:hint="default"/>
+      </w:rPr>
+    </w:lvl>
+    <w:lvl w:ilvl="6" w:tplc="04100001" w:tentative="1">
+      <w:start w:val="1"/>
+      <w:numFmt w:val="bullet"/>
+      <w:lvlText w:val=""/>
+      <w:lvlJc w:val="left"/>
+      <w:pPr>
+        <w:ind w:left="5040" w:hanging="360"/>
+      </w:pPr>
+      <w:rPr>
+        <w:rFonts w:ascii="Symbol" w:hAnsi="Symbol" w:hint="default"/>
+      </w:rPr>
+    </w:lvl>
+    <w:lvl w:ilvl="7" w:tplc="04100003" w:tentative="1">
+      <w:start w:val="1"/>
+      <w:numFmt w:val="bullet"/>
+      <w:lvlText w:val="o"/>
+      <w:lvlJc w:val="left"/>
+      <w:pPr>
+        <w:ind w:left="5760" w:hanging="360"/>
+      </w:pPr>
+      <w:rPr>
+        <w:rFonts w:ascii="Courier New" w:hAnsi="Courier New" w:cs="Courier New" w:hint="default"/>
+      </w:rPr>
+    </w:lvl>
+    <w:lvl w:ilvl="8" w:tplc="04100005" w:tentative="1">
+      <w:start w:val="1"/>
+      <w:numFmt w:val="bullet"/>
+      <w:lvlText w:val=""/>
+      <w:lvlJc w:val="left"/>
+      <w:pPr>
+        <w:ind w:left="6480" w:hanging="360"/>
+      </w:pPr>
+      <w:rPr>
+        <w:rFonts w:ascii="Wingdings" w:hAnsi="Wingdings" w:hint="default"/>
+      </w:rPr>
+    </w:lvl>
+  </w:abstractNum>
   <w:num w:numId="1">
     <w:abstractNumId w:val="0"/>
   </w:num>
   <w:num w:numId="2">
+    <w:abstractNumId w:val="3"/>
+  </w:num>
+  <w:num w:numId="3">
+    <w:abstractNumId w:val="5"/>
+  </w:num>
+  <w:num w:numId="4">
+    <w:abstractNumId w:val="4"/>
+  </w:num>
+  <w:num w:numId="5">
     <w:abstractNumId w:val="1"/>
   </w:num>
-  <w:num w:numId="3">
-    <w:abstractNumId w:val="3"/>
-  </w:num>
-  <w:num w:numId="4">
+  <w:num w:numId="6">
     <w:abstractNumId w:val="2"/>
   </w:num>
 </w:numbering>
@@ -2355,7 +6459,6 @@
   <w:style w:type="character" w:default="1" w:styleId="Carpredefinitoparagrafo">
     <w:name w:val="Default Paragraph Font"/>
     <w:uiPriority w:val="1"/>
-    <w:semiHidden/>
     <w:unhideWhenUsed/>
   </w:style>
   <w:style w:type="table" w:default="1" w:styleId="Tabellanormale">
@@ -2564,6 +6667,25 @@
       <w:szCs w:val="18"/>
     </w:rPr>
   </w:style>
+  <w:style w:type="table" w:styleId="Grigliatabella">
+    <w:name w:val="Table Grid"/>
+    <w:basedOn w:val="Tabellanormale"/>
+    <w:uiPriority w:val="39"/>
+    <w:rsid w:val="0095067B"/>
+    <w:pPr>
+      <w:spacing w:after="0" w:line="240" w:lineRule="auto"/>
+    </w:pPr>
+    <w:tblPr>
+      <w:tblBorders>
+        <w:top w:val="single" w:sz="4" w:space="0" w:color="auto"/>
+        <w:left w:val="single" w:sz="4" w:space="0" w:color="auto"/>
+        <w:bottom w:val="single" w:sz="4" w:space="0" w:color="auto"/>
+        <w:right w:val="single" w:sz="4" w:space="0" w:color="auto"/>
+        <w:insideH w:val="single" w:sz="4" w:space="0" w:color="auto"/>
+        <w:insideV w:val="single" w:sz="4" w:space="0" w:color="auto"/>
+      </w:tblBorders>
+    </w:tblPr>
+  </w:style>
 </w:styles>
 </file>
 
@@ -2606,14 +6728,14 @@
     <w:charset w:val="00"/>
     <w:family w:val="swiss"/>
     <w:pitch w:val="variable"/>
-    <w:sig w:usb0="E1002AFF" w:usb1="4000ACFF" w:usb2="00000009" w:usb3="00000000" w:csb0="000001FF" w:csb1="00000000"/>
+    <w:sig w:usb0="E4002EFF" w:usb1="C000247B" w:usb2="00000009" w:usb3="00000000" w:csb0="000001FF" w:csb1="00000000"/>
   </w:font>
   <w:font w:name="Arial">
     <w:panose1 w:val="020B0604020202020204"/>
     <w:charset w:val="00"/>
     <w:family w:val="swiss"/>
     <w:pitch w:val="variable"/>
-    <w:sig w:usb0="E0002AFF" w:usb1="C0007843" w:usb2="00000009" w:usb3="00000000" w:csb0="000001FF" w:csb1="00000000"/>
+    <w:sig w:usb0="E0002EFF" w:usb1="C000785B" w:usb2="00000009" w:usb3="00000000" w:csb0="000001FF" w:csb1="00000000"/>
   </w:font>
   <w:font w:name="Calibri Light">
     <w:panose1 w:val="020F0302020204030204"/>
@@ -2627,7 +6749,7 @@
     <w:charset w:val="00"/>
     <w:family w:val="roman"/>
     <w:pitch w:val="variable"/>
-    <w:sig w:usb0="E00002FF" w:usb1="420024FF" w:usb2="00000000" w:usb3="00000000" w:csb0="0000019F" w:csb1="00000000"/>
+    <w:sig w:usb0="E00006FF" w:usb1="420024FF" w:usb2="02000000" w:usb3="00000000" w:csb0="0000019F" w:csb1="00000000"/>
   </w:font>
 </w:fonts>
 </file>
@@ -2649,7 +6771,9 @@
   </w:compat>
   <w:rsids>
     <w:rsidRoot w:val="00831466"/>
+    <w:rsid w:val="000E5811"/>
     <w:rsid w:val="00831466"/>
+    <w:rsid w:val="00C62716"/>
     <w:rsid w:val="00E35570"/>
   </w:rsids>
   <m:mathPr>
@@ -3099,7 +7223,7 @@
     <w:basedOn w:val="Carpredefinitoparagrafo"/>
     <w:uiPriority w:val="99"/>
     <w:semiHidden/>
-    <w:rsid w:val="00831466"/>
+    <w:rsid w:val="00C62716"/>
     <w:rPr>
       <w:color w:val="808080"/>
     </w:rPr>
@@ -3380,7 +7504,7 @@
 </file>
 
 <file path=customXml/itemProps1.xml><?xml version="1.0" encoding="utf-8"?>
-<ds:datastoreItem xmlns:ds="http://schemas.openxmlformats.org/officeDocument/2006/customXml" ds:itemID="{663606C7-3944-4588-8C15-8A95499724E9}">
+<ds:datastoreItem xmlns:ds="http://schemas.openxmlformats.org/officeDocument/2006/customXml" ds:itemID="{459135A3-2845-4BE7-A59C-2A33EEBAF760}">
   <ds:schemaRefs>
     <ds:schemaRef ds:uri="http://schemas.openxmlformats.org/officeDocument/2006/bibliography"/>
   </ds:schemaRefs>

</xml_diff>